<commit_message>
actualizado word co dos code smells (imagenes)
</commit_message>
<xml_diff>
--- a/Taller Refactoring Reporte.docx
+++ b/Taller Refactoring Reporte.docx
@@ -1,6 +1,6 @@
 
 <file path=word/document.xml><?xml version="1.0" encoding="utf-8"?>
-<w:document xmlns:wpc="http://schemas.microsoft.com/office/word/2010/wordprocessingCanvas" xmlns:cx="http://schemas.microsoft.com/office/drawing/2014/chartex" xmlns:cx1="http://schemas.microsoft.com/office/drawing/2015/9/8/chartex" xmlns:cx2="http://schemas.microsoft.com/office/drawing/2015/10/21/chartex" xmlns:cx3="http://schemas.microsoft.com/office/drawing/2016/5/9/chartex" xmlns:cx4="http://schemas.microsoft.com/office/drawing/2016/5/10/chartex" xmlns:cx5="http://schemas.microsoft.com/office/drawing/2016/5/11/chartex" xmlns:cx6="http://schemas.microsoft.com/office/drawing/2016/5/12/chartex" xmlns:cx7="http://schemas.microsoft.com/office/drawing/2016/5/13/chartex" xmlns:cx8="http://schemas.microsoft.com/office/drawing/2016/5/14/chartex" xmlns:mc="http://schemas.openxmlformats.org/markup-compatibility/2006" xmlns:aink="http://schemas.microsoft.com/office/drawing/2016/ink" xmlns:am3d="http://schemas.microsoft.com/office/drawing/2017/model3d" xmlns:o="urn:schemas-microsoft-com:office:office" xmlns:r="http://schemas.openxmlformats.org/officeDocument/2006/relationships" xmlns:m="http://schemas.openxmlformats.org/officeDocument/2006/math" xmlns:v="urn:schemas-microsoft-com:vml" xmlns:wp14="http://schemas.microsoft.com/office/word/2010/wordprocessingDrawing" xmlns:wp="http://schemas.openxmlformats.org/drawingml/2006/wordprocessingDrawing" xmlns:w10="urn:schemas-microsoft-com:office:word" xmlns:w="http://schemas.openxmlformats.org/wordprocessingml/2006/main" xmlns:w14="http://schemas.microsoft.com/office/word/2010/wordml" xmlns:w15="http://schemas.microsoft.com/office/word/2012/wordml" xmlns:w16cex="http://schemas.microsoft.com/office/word/2018/wordml/cex" xmlns:w16cid="http://schemas.microsoft.com/office/word/2016/wordml/cid" xmlns:w16="http://schemas.microsoft.com/office/word/2018/wordml" xmlns:w16se="http://schemas.microsoft.com/office/word/2015/wordml/symex" xmlns:wpg="http://schemas.microsoft.com/office/word/2010/wordprocessingGroup" xmlns:wpi="http://schemas.microsoft.com/office/word/2010/wordprocessingInk" xmlns:wne="http://schemas.microsoft.com/office/word/2006/wordml" xmlns:wps="http://schemas.microsoft.com/office/word/2010/wordprocessingShape" mc:Ignorable="w14 w15 w16se w16cid w16 w16cex wp14">
+<w:document xmlns:wpc="http://schemas.microsoft.com/office/word/2010/wordprocessingCanvas" xmlns:mc="http://schemas.openxmlformats.org/markup-compatibility/2006" xmlns:o="urn:schemas-microsoft-com:office:office" xmlns:r="http://schemas.openxmlformats.org/officeDocument/2006/relationships" xmlns:m="http://schemas.openxmlformats.org/officeDocument/2006/math" xmlns:v="urn:schemas-microsoft-com:vml" xmlns:wp14="http://schemas.microsoft.com/office/word/2010/wordprocessingDrawing" xmlns:wp="http://schemas.openxmlformats.org/drawingml/2006/wordprocessingDrawing" xmlns:w10="urn:schemas-microsoft-com:office:word" xmlns:w="http://schemas.openxmlformats.org/wordprocessingml/2006/main" xmlns:w14="http://schemas.microsoft.com/office/word/2010/wordml" xmlns:w15="http://schemas.microsoft.com/office/word/2012/wordml" xmlns:wpg="http://schemas.microsoft.com/office/word/2010/wordprocessingGroup" xmlns:wpi="http://schemas.microsoft.com/office/word/2010/wordprocessingInk" xmlns:wne="http://schemas.microsoft.com/office/word/2006/wordml" xmlns:wps="http://schemas.microsoft.com/office/word/2010/wordprocessingShape" mc:Ignorable="w14 w15 wp14">
   <w:body>
     <w:p>
       <w:pPr>
@@ -152,25 +152,14 @@
           <w:szCs w:val="36"/>
         </w:rPr>
       </w:pPr>
-      <w:proofErr w:type="gramStart"/>
-      <w:r>
-        <w:rPr>
-          <w:b/>
-          <w:bCs/>
-          <w:sz w:val="36"/>
-          <w:szCs w:val="36"/>
-        </w:rPr>
-        <w:t>Link</w:t>
-      </w:r>
-      <w:proofErr w:type="gramEnd"/>
-      <w:r>
-        <w:rPr>
-          <w:b/>
-          <w:bCs/>
-          <w:sz w:val="36"/>
-          <w:szCs w:val="36"/>
-        </w:rPr>
-        <w:t xml:space="preserve"> del Repositorio:</w:t>
+      <w:r>
+        <w:rPr>
+          <w:b/>
+          <w:bCs/>
+          <w:sz w:val="36"/>
+          <w:szCs w:val="36"/>
+        </w:rPr>
+        <w:t>Link del Repositorio:</w:t>
       </w:r>
     </w:p>
     <w:p>
@@ -239,7 +228,11 @@
     <w:sdt>
       <w:sdtPr>
         <w:rPr>
-          <w:lang w:val="es-ES"/>
+          <w:rFonts w:asciiTheme="minorHAnsi" w:eastAsiaTheme="minorHAnsi" w:hAnsiTheme="minorHAnsi" w:cstheme="minorBidi"/>
+          <w:color w:val="auto"/>
+          <w:sz w:val="22"/>
+          <w:szCs w:val="22"/>
+          <w:lang w:val="es-ES" w:eastAsia="en-US"/>
         </w:rPr>
         <w:id w:val="-1097020629"/>
         <w:docPartObj>
@@ -249,19 +242,14 @@
       </w:sdtPr>
       <w:sdtEndPr>
         <w:rPr>
-          <w:rFonts w:asciiTheme="minorHAnsi" w:eastAsiaTheme="minorHAnsi" w:hAnsiTheme="minorHAnsi" w:cstheme="minorBidi"/>
-          <w:b/>
-          <w:bCs/>
-          <w:color w:val="auto"/>
-          <w:sz w:val="22"/>
-          <w:szCs w:val="22"/>
-          <w:lang w:eastAsia="en-US"/>
+          <w:b/>
+          <w:bCs/>
         </w:rPr>
       </w:sdtEndPr>
       <w:sdtContent>
         <w:p>
           <w:pPr>
-            <w:pStyle w:val="TtuloTDC"/>
+            <w:pStyle w:val="TtulodeTDC"/>
           </w:pPr>
           <w:r>
             <w:rPr>
@@ -847,12 +835,21 @@
       <w:pPr>
         <w:ind w:left="360"/>
       </w:pPr>
-      <w:r>
+    </w:p>
+    <w:p>
+      <w:pPr>
+        <w:ind w:left="360"/>
+      </w:pPr>
+      <w:r>
+        <w:rPr>
+          <w:noProof/>
+          <w:lang w:val="en-US"/>
+        </w:rPr>
         <w:drawing>
-          <wp:inline distT="0" distB="0" distL="0" distR="0" wp14:anchorId="02AF1644" wp14:editId="11F5CF9A">
-            <wp:extent cx="4363059" cy="1352739"/>
+          <wp:inline distT="0" distB="0" distL="0" distR="0" wp14:anchorId="2C612C22" wp14:editId="03C5858E">
+            <wp:extent cx="4077269" cy="1829055"/>
             <wp:effectExtent l="0" t="0" r="0" b="0"/>
-            <wp:docPr id="1" name="Imagen 1"/>
+            <wp:docPr id="10" name="Imagen 10"/>
             <wp:cNvGraphicFramePr>
               <a:graphicFrameLocks xmlns:a="http://schemas.openxmlformats.org/drawingml/2006/main" noChangeAspect="1"/>
             </wp:cNvGraphicFramePr>
@@ -860,11 +857,17 @@
               <a:graphicData uri="http://schemas.openxmlformats.org/drawingml/2006/picture">
                 <pic:pic xmlns:pic="http://schemas.openxmlformats.org/drawingml/2006/picture">
                   <pic:nvPicPr>
-                    <pic:cNvPr id="1" name=""/>
+                    <pic:cNvPr id="10" name="codigo class 1.PNG"/>
                     <pic:cNvPicPr/>
                   </pic:nvPicPr>
                   <pic:blipFill>
-                    <a:blip r:embed="rId7"/>
+                    <a:blip r:embed="rId7">
+                      <a:extLst>
+                        <a:ext uri="{28A0092B-C50C-407E-A947-70E740481C1C}">
+                          <a14:useLocalDpi xmlns:a14="http://schemas.microsoft.com/office/drawing/2010/main" val="0"/>
+                        </a:ext>
+                      </a:extLst>
+                    </a:blip>
                     <a:stretch>
                       <a:fillRect/>
                     </a:stretch>
@@ -872,7 +875,7 @@
                   <pic:spPr>
                     <a:xfrm>
                       <a:off x="0" y="0"/>
-                      <a:ext cx="4363059" cy="1352739"/>
+                      <a:ext cx="4077269" cy="1829055"/>
                     </a:xfrm>
                     <a:prstGeom prst="rect">
                       <a:avLst/>
@@ -890,11 +893,16 @@
         <w:ind w:left="360"/>
       </w:pPr>
       <w:r>
+        <w:rPr>
+          <w:noProof/>
+          <w:lang w:val="en-US"/>
+        </w:rPr>
+        <w:lastRenderedPageBreak/>
         <w:drawing>
-          <wp:inline distT="0" distB="0" distL="0" distR="0" wp14:anchorId="5D3AF905" wp14:editId="7590CC32">
-            <wp:extent cx="5612130" cy="2943860"/>
-            <wp:effectExtent l="0" t="0" r="7620" b="8890"/>
-            <wp:docPr id="2" name="Imagen 2"/>
+          <wp:inline distT="0" distB="0" distL="0" distR="0" wp14:anchorId="78021709" wp14:editId="6B0A3C99">
+            <wp:extent cx="5612130" cy="4102735"/>
+            <wp:effectExtent l="0" t="0" r="7620" b="0"/>
+            <wp:docPr id="11" name="Imagen 11"/>
             <wp:cNvGraphicFramePr>
               <a:graphicFrameLocks xmlns:a="http://schemas.openxmlformats.org/drawingml/2006/main" noChangeAspect="1"/>
             </wp:cNvGraphicFramePr>
@@ -902,11 +910,17 @@
               <a:graphicData uri="http://schemas.openxmlformats.org/drawingml/2006/picture">
                 <pic:pic xmlns:pic="http://schemas.openxmlformats.org/drawingml/2006/picture">
                   <pic:nvPicPr>
-                    <pic:cNvPr id="1" name=""/>
+                    <pic:cNvPr id="11" name="codigo class 2.PNG"/>
                     <pic:cNvPicPr/>
                   </pic:nvPicPr>
                   <pic:blipFill>
-                    <a:blip r:embed="rId8"/>
+                    <a:blip r:embed="rId8">
+                      <a:extLst>
+                        <a:ext uri="{28A0092B-C50C-407E-A947-70E740481C1C}">
+                          <a14:useLocalDpi xmlns:a14="http://schemas.microsoft.com/office/drawing/2010/main" val="0"/>
+                        </a:ext>
+                      </a:extLst>
+                    </a:blip>
                     <a:stretch>
                       <a:fillRect/>
                     </a:stretch>
@@ -914,7 +928,7 @@
                   <pic:spPr>
                     <a:xfrm>
                       <a:off x="0" y="0"/>
-                      <a:ext cx="5612130" cy="2943860"/>
+                      <a:ext cx="5612130" cy="4102735"/>
                     </a:xfrm>
                     <a:prstGeom prst="rect">
                       <a:avLst/>
@@ -936,132 +950,17 @@
       </w:r>
     </w:p>
     <w:p>
-      <w:pPr>
-        <w:rPr>
-          <w:rFonts w:eastAsiaTheme="minorEastAsia"/>
-          <w:color w:val="5A5A5A" w:themeColor="text1" w:themeTint="A5"/>
-          <w:spacing w:val="15"/>
-        </w:rPr>
-      </w:pPr>
-      <w:r>
-        <w:br w:type="page"/>
-      </w:r>
-    </w:p>
-    <w:p>
-      <w:pPr>
-        <w:pStyle w:val="Ttulo1"/>
-        <w:rPr>
-          <w:b/>
-          <w:bCs/>
-          <w:sz w:val="36"/>
-          <w:szCs w:val="36"/>
-        </w:rPr>
-      </w:pPr>
-      <w:bookmarkStart w:id="1" w:name="_Toc79662632"/>
-      <w:r>
-        <w:rPr>
-          <w:b/>
-          <w:bCs/>
-          <w:sz w:val="36"/>
-          <w:szCs w:val="36"/>
+      <w:r>
+        <w:rPr>
+          <w:noProof/>
+          <w:lang w:val="en-US"/>
         </w:rPr>
         <w:lastRenderedPageBreak/>
-        <w:t>Innapropiate Intimacy</w:t>
-      </w:r>
-      <w:bookmarkEnd w:id="1"/>
-    </w:p>
-    <w:p>
-      <w:r>
-        <w:t xml:space="preserve">La clase “CalcularSueldoProfesor” posee un método </w:t>
-      </w:r>
-      <w:r>
-        <w:t xml:space="preserve">que accede directamente a los atributos de otra clase. Además esta clase se la podría arreglar y estar perfectamente en la clase profesor y tomar directamente los atributos de ahí. </w:t>
-      </w:r>
-    </w:p>
-    <w:p>
-      <w:pPr>
-        <w:pStyle w:val="Subttulo"/>
-      </w:pPr>
-      <w:r>
-        <w:t xml:space="preserve">Consecuencias: </w:t>
-      </w:r>
-    </w:p>
-    <w:p>
-      <w:r>
-        <w:t>Aumenta la complejidad del código sobre todo el control sobre los datos de cada clase.</w:t>
-      </w:r>
-    </w:p>
-    <w:p>
-      <w:pPr>
-        <w:pStyle w:val="Subttulo"/>
-      </w:pPr>
-      <w:r>
-        <w:t>Técnicas Refactoring:</w:t>
-      </w:r>
-    </w:p>
-    <w:p>
-      <w:pPr>
-        <w:pStyle w:val="Prrafodelista"/>
-        <w:numPr>
-          <w:ilvl w:val="0"/>
-          <w:numId w:val="1"/>
-        </w:numPr>
-      </w:pPr>
-      <w:proofErr w:type="spellStart"/>
-      <w:r>
-        <w:t>Move</w:t>
-      </w:r>
-      <w:proofErr w:type="spellEnd"/>
-      <w:r>
-        <w:t xml:space="preserve"> </w:t>
-      </w:r>
-      <w:proofErr w:type="spellStart"/>
-      <w:r>
-        <w:t>Method</w:t>
-      </w:r>
-      <w:proofErr w:type="spellEnd"/>
-    </w:p>
-    <w:p>
-      <w:pPr>
-        <w:pStyle w:val="Prrafodelista"/>
-        <w:numPr>
-          <w:ilvl w:val="0"/>
-          <w:numId w:val="1"/>
-        </w:numPr>
-      </w:pPr>
-      <w:proofErr w:type="spellStart"/>
-      <w:r>
-        <w:t>Encapsulate</w:t>
-      </w:r>
-      <w:proofErr w:type="spellEnd"/>
-      <w:r>
-        <w:t xml:space="preserve"> </w:t>
-      </w:r>
-      <w:proofErr w:type="spellStart"/>
-      <w:r>
-        <w:t>Fields</w:t>
-      </w:r>
-      <w:proofErr w:type="spellEnd"/>
-    </w:p>
-    <w:p>
-      <w:pPr>
-        <w:pStyle w:val="Subttulo"/>
-        <w:numPr>
-          <w:ilvl w:val="0"/>
-          <w:numId w:val="0"/>
-        </w:numPr>
-      </w:pPr>
-      <w:r>
-        <w:t>Código con Smells:</w:t>
-      </w:r>
-    </w:p>
-    <w:p>
-      <w:r>
         <w:drawing>
-          <wp:inline distT="0" distB="0" distL="0" distR="0" wp14:anchorId="2C11A56D" wp14:editId="3C041293">
-            <wp:extent cx="5325218" cy="1648055"/>
-            <wp:effectExtent l="0" t="0" r="8890" b="9525"/>
-            <wp:docPr id="3" name="Imagen 3"/>
+          <wp:inline distT="0" distB="0" distL="0" distR="0" wp14:anchorId="2FE3A34D" wp14:editId="018AA20E">
+            <wp:extent cx="5612130" cy="4149725"/>
+            <wp:effectExtent l="0" t="0" r="7620" b="3175"/>
+            <wp:docPr id="9" name="Imagen 9"/>
             <wp:cNvGraphicFramePr>
               <a:graphicFrameLocks xmlns:a="http://schemas.openxmlformats.org/drawingml/2006/main" noChangeAspect="1"/>
             </wp:cNvGraphicFramePr>
@@ -1069,11 +968,17 @@
               <a:graphicData uri="http://schemas.openxmlformats.org/drawingml/2006/picture">
                 <pic:pic xmlns:pic="http://schemas.openxmlformats.org/drawingml/2006/picture">
                   <pic:nvPicPr>
-                    <pic:cNvPr id="1" name=""/>
+                    <pic:cNvPr id="9" name="data class corregido.png"/>
                     <pic:cNvPicPr/>
                   </pic:nvPicPr>
                   <pic:blipFill>
-                    <a:blip r:embed="rId9"/>
+                    <a:blip r:embed="rId9">
+                      <a:extLst>
+                        <a:ext uri="{28A0092B-C50C-407E-A947-70E740481C1C}">
+                          <a14:useLocalDpi xmlns:a14="http://schemas.microsoft.com/office/drawing/2010/main" val="0"/>
+                        </a:ext>
+                      </a:extLst>
+                    </a:blip>
                     <a:stretch>
                       <a:fillRect/>
                     </a:stretch>
@@ -1081,7 +986,7 @@
                   <pic:spPr>
                     <a:xfrm>
                       <a:off x="0" y="0"/>
-                      <a:ext cx="5325218" cy="1648055"/>
+                      <a:ext cx="5612130" cy="4149725"/>
                     </a:xfrm>
                     <a:prstGeom prst="rect">
                       <a:avLst/>
@@ -1096,14 +1001,6 @@
     </w:p>
     <w:p>
       <w:pPr>
-        <w:pStyle w:val="Subttulo"/>
-      </w:pPr>
-      <w:r>
-        <w:t>Código Corregido:</w:t>
-      </w:r>
-    </w:p>
-    <w:p>
-      <w:pPr>
         <w:rPr>
           <w:rFonts w:eastAsiaTheme="minorEastAsia"/>
           <w:color w:val="5A5A5A" w:themeColor="text1" w:themeTint="A5"/>
@@ -1124,7 +1021,7 @@
           <w:szCs w:val="36"/>
         </w:rPr>
       </w:pPr>
-      <w:bookmarkStart w:id="2" w:name="_Toc79662633"/>
+      <w:bookmarkStart w:id="1" w:name="_Toc79662632"/>
       <w:r>
         <w:rPr>
           <w:b/>
@@ -1133,28 +1030,16 @@
           <w:szCs w:val="36"/>
         </w:rPr>
         <w:lastRenderedPageBreak/>
-        <w:t>Speculative Generality</w:t>
-      </w:r>
-      <w:bookmarkEnd w:id="2"/>
-      <w:r>
-        <w:rPr>
-          <w:b/>
-          <w:bCs/>
-          <w:sz w:val="36"/>
-          <w:szCs w:val="36"/>
-        </w:rPr>
-        <w:t xml:space="preserve"> </w:t>
-      </w:r>
-    </w:p>
-    <w:p>
-      <w:r>
-        <w:t>La clase “Profesor” tiene campos que no son utilizados. Si se refactoriza el código se tendrá como resultado un programa m</w:t>
-      </w:r>
-      <w:r>
-        <w:t>á</w:t>
-      </w:r>
-      <w:r>
-        <w:t xml:space="preserve">s fácil de leer y dar mantenimiento. </w:t>
+        <w:t>Innapropiate Intimacy</w:t>
+      </w:r>
+      <w:bookmarkEnd w:id="1"/>
+    </w:p>
+    <w:p>
+      <w:r>
+        <w:t xml:space="preserve">La clase “CalcularSueldoProfesor” posee un método </w:t>
+      </w:r>
+      <w:r>
+        <w:t xml:space="preserve">que accede directamente a los atributos de otra clase. Además esta clase se la podría arreglar y estar perfectamente en la clase profesor y tomar directamente los atributos de ahí. </w:t>
       </w:r>
     </w:p>
     <w:p>
@@ -1162,12 +1047,12 @@
         <w:pStyle w:val="Subttulo"/>
       </w:pPr>
       <w:r>
-        <w:t>Consecuencias:</w:t>
-      </w:r>
-    </w:p>
-    <w:p>
-      <w:r>
-        <w:t>Aumenta la complejidad del código en una sola clase.</w:t>
+        <w:t xml:space="preserve">Consecuencias: </w:t>
+      </w:r>
+    </w:p>
+    <w:p>
+      <w:r>
+        <w:t>Aumenta la complejidad del código sobre todo el control sobre los datos de cada clase.</w:t>
       </w:r>
     </w:p>
     <w:p>
@@ -1186,13 +1071,49 @@
           <w:numId w:val="1"/>
         </w:numPr>
       </w:pPr>
-      <w:r>
-        <w:t xml:space="preserve">Remove Parameter </w:t>
-      </w:r>
+      <w:proofErr w:type="spellStart"/>
+      <w:r>
+        <w:t>Move</w:t>
+      </w:r>
+      <w:proofErr w:type="spellEnd"/>
+      <w:r>
+        <w:t xml:space="preserve"> </w:t>
+      </w:r>
+      <w:proofErr w:type="spellStart"/>
+      <w:r>
+        <w:t>Method</w:t>
+      </w:r>
+      <w:proofErr w:type="spellEnd"/>
+    </w:p>
+    <w:p>
+      <w:pPr>
+        <w:pStyle w:val="Prrafodelista"/>
+        <w:numPr>
+          <w:ilvl w:val="0"/>
+          <w:numId w:val="1"/>
+        </w:numPr>
+      </w:pPr>
+      <w:proofErr w:type="spellStart"/>
+      <w:r>
+        <w:t>Encapsulate</w:t>
+      </w:r>
+      <w:proofErr w:type="spellEnd"/>
+      <w:r>
+        <w:t xml:space="preserve"> </w:t>
+      </w:r>
+      <w:proofErr w:type="spellStart"/>
+      <w:r>
+        <w:t>Fields</w:t>
+      </w:r>
+      <w:proofErr w:type="spellEnd"/>
     </w:p>
     <w:p>
       <w:pPr>
         <w:pStyle w:val="Subttulo"/>
+        <w:numPr>
+          <w:ilvl w:val="0"/>
+          <w:numId w:val="0"/>
+        </w:numPr>
       </w:pPr>
       <w:r>
         <w:t>Código con Smells:</w:t>
@@ -1200,11 +1121,15 @@
     </w:p>
     <w:p>
       <w:r>
+        <w:rPr>
+          <w:noProof/>
+          <w:lang w:val="en-US"/>
+        </w:rPr>
         <w:drawing>
-          <wp:inline distT="0" distB="0" distL="0" distR="0" wp14:anchorId="0AA50551" wp14:editId="78C87B25">
-            <wp:extent cx="5612130" cy="3559810"/>
-            <wp:effectExtent l="0" t="0" r="7620" b="2540"/>
-            <wp:docPr id="4" name="Imagen 4"/>
+          <wp:inline distT="0" distB="0" distL="0" distR="0" wp14:anchorId="49382EC1" wp14:editId="3D97D03B">
+            <wp:extent cx="5612130" cy="1821815"/>
+            <wp:effectExtent l="0" t="0" r="7620" b="6985"/>
+            <wp:docPr id="12" name="Imagen 12"/>
             <wp:cNvGraphicFramePr>
               <a:graphicFrameLocks xmlns:a="http://schemas.openxmlformats.org/drawingml/2006/main" noChangeAspect="1"/>
             </wp:cNvGraphicFramePr>
@@ -1212,11 +1137,17 @@
               <a:graphicData uri="http://schemas.openxmlformats.org/drawingml/2006/picture">
                 <pic:pic xmlns:pic="http://schemas.openxmlformats.org/drawingml/2006/picture">
                   <pic:nvPicPr>
-                    <pic:cNvPr id="1" name=""/>
+                    <pic:cNvPr id="12" name="innapropiate intimacy 1.PNG"/>
                     <pic:cNvPicPr/>
                   </pic:nvPicPr>
                   <pic:blipFill>
-                    <a:blip r:embed="rId10"/>
+                    <a:blip r:embed="rId10">
+                      <a:extLst>
+                        <a:ext uri="{28A0092B-C50C-407E-A947-70E740481C1C}">
+                          <a14:useLocalDpi xmlns:a14="http://schemas.microsoft.com/office/drawing/2010/main" val="0"/>
+                        </a:ext>
+                      </a:extLst>
+                    </a:blip>
                     <a:stretch>
                       <a:fillRect/>
                     </a:stretch>
@@ -1224,7 +1155,7 @@
                   <pic:spPr>
                     <a:xfrm>
                       <a:off x="0" y="0"/>
-                      <a:ext cx="5612130" cy="3559810"/>
+                      <a:ext cx="5612130" cy="1821815"/>
                     </a:xfrm>
                     <a:prstGeom prst="rect">
                       <a:avLst/>
@@ -1246,150 +1177,17 @@
       </w:r>
     </w:p>
     <w:p>
-      <w:pPr>
-        <w:rPr>
-          <w:rFonts w:eastAsiaTheme="minorEastAsia"/>
-          <w:color w:val="5A5A5A" w:themeColor="text1" w:themeTint="A5"/>
-          <w:spacing w:val="15"/>
-        </w:rPr>
-      </w:pPr>
-      <w:r>
-        <w:br w:type="page"/>
-      </w:r>
-    </w:p>
-    <w:p>
-      <w:pPr>
-        <w:pStyle w:val="Ttulo1"/>
-        <w:rPr>
-          <w:b/>
-          <w:bCs/>
-          <w:sz w:val="36"/>
-          <w:szCs w:val="36"/>
-        </w:rPr>
-      </w:pPr>
-      <w:bookmarkStart w:id="3" w:name="_Toc79662634"/>
-      <w:proofErr w:type="spellStart"/>
-      <w:r>
-        <w:rPr>
-          <w:b/>
-          <w:bCs/>
-          <w:sz w:val="36"/>
-          <w:szCs w:val="36"/>
+      <w:r>
+        <w:rPr>
+          <w:noProof/>
+          <w:lang w:val="en-US"/>
         </w:rPr>
         <w:lastRenderedPageBreak/>
-        <w:t>Duplicate</w:t>
-      </w:r>
-      <w:proofErr w:type="spellEnd"/>
-      <w:r>
-        <w:rPr>
-          <w:b/>
-          <w:bCs/>
-          <w:sz w:val="36"/>
-          <w:szCs w:val="36"/>
-        </w:rPr>
-        <w:t xml:space="preserve"> </w:t>
-      </w:r>
-      <w:proofErr w:type="spellStart"/>
-      <w:r>
-        <w:rPr>
-          <w:b/>
-          <w:bCs/>
-          <w:sz w:val="36"/>
-          <w:szCs w:val="36"/>
-        </w:rPr>
-        <w:t>Code</w:t>
-      </w:r>
-      <w:bookmarkEnd w:id="3"/>
-      <w:proofErr w:type="spellEnd"/>
-      <w:r>
-        <w:rPr>
-          <w:b/>
-          <w:bCs/>
-          <w:sz w:val="36"/>
-          <w:szCs w:val="36"/>
-        </w:rPr>
-        <w:t xml:space="preserve"> </w:t>
-      </w:r>
-    </w:p>
-    <w:p>
-      <w:r>
-        <w:t>En la clase “Estudiante” tenemos dos métodos que usan gran parte del mismo código. Estos son “</w:t>
-      </w:r>
-      <w:proofErr w:type="spellStart"/>
-      <w:r>
-        <w:t>CalcularNotaInicial</w:t>
-      </w:r>
-      <w:proofErr w:type="spellEnd"/>
-      <w:r>
-        <w:t>” y “</w:t>
-      </w:r>
-      <w:proofErr w:type="spellStart"/>
-      <w:r>
-        <w:t>CalcuclarNotaFinal</w:t>
-      </w:r>
-      <w:proofErr w:type="spellEnd"/>
-      <w:r>
-        <w:t>”.</w:t>
-      </w:r>
-    </w:p>
-    <w:p>
-      <w:pPr>
-        <w:pStyle w:val="Subttulo"/>
-      </w:pPr>
-      <w:r>
-        <w:t>Consecuencias:</w:t>
-      </w:r>
-    </w:p>
-    <w:p>
-      <w:r>
-        <w:t xml:space="preserve">Esto puede complicar el código a la hora de realizar modificaciones debido a que se puede dejar un duplicado sin cambiar. Esto genera errores en los retornos de los métodos. </w:t>
-      </w:r>
-    </w:p>
-    <w:p>
-      <w:pPr>
-        <w:pStyle w:val="Subttulo"/>
-      </w:pPr>
-      <w:r>
-        <w:t>Técnicas Refactoring:</w:t>
-      </w:r>
-    </w:p>
-    <w:p>
-      <w:pPr>
-        <w:pStyle w:val="Prrafodelista"/>
-        <w:numPr>
-          <w:ilvl w:val="0"/>
-          <w:numId w:val="1"/>
-        </w:numPr>
-      </w:pPr>
-      <w:proofErr w:type="spellStart"/>
-      <w:r>
-        <w:t>Extract</w:t>
-      </w:r>
-      <w:proofErr w:type="spellEnd"/>
-      <w:r>
-        <w:t xml:space="preserve"> </w:t>
-      </w:r>
-      <w:proofErr w:type="spellStart"/>
-      <w:r>
-        <w:t>Method</w:t>
-      </w:r>
-      <w:proofErr w:type="spellEnd"/>
-    </w:p>
-    <w:p>
-      <w:pPr>
-        <w:pStyle w:val="Subttulo"/>
-      </w:pPr>
-      <w:r>
-        <w:t>Código con Smells:</w:t>
-      </w:r>
-    </w:p>
-    <w:p>
-      <w:r>
         <w:drawing>
-          <wp:inline distT="0" distB="0" distL="0" distR="0" wp14:anchorId="68303A8D" wp14:editId="613F35A6">
-            <wp:extent cx="5612130" cy="2386965"/>
-            <wp:effectExtent l="0" t="0" r="7620" b="0"/>
-            <wp:docPr id="5" name="Imagen 5"/>
+          <wp:inline distT="0" distB="0" distL="0" distR="0" wp14:anchorId="25D9B5AE" wp14:editId="20FD868E">
+            <wp:extent cx="5612130" cy="3783965"/>
+            <wp:effectExtent l="0" t="0" r="7620" b="6985"/>
+            <wp:docPr id="14" name="Imagen 14"/>
             <wp:cNvGraphicFramePr>
               <a:graphicFrameLocks xmlns:a="http://schemas.openxmlformats.org/drawingml/2006/main" noChangeAspect="1"/>
             </wp:cNvGraphicFramePr>
@@ -1397,11 +1195,17 @@
               <a:graphicData uri="http://schemas.openxmlformats.org/drawingml/2006/picture">
                 <pic:pic xmlns:pic="http://schemas.openxmlformats.org/drawingml/2006/picture">
                   <pic:nvPicPr>
-                    <pic:cNvPr id="1" name=""/>
+                    <pic:cNvPr id="14" name="innanpropiate soluycioando.PNG"/>
                     <pic:cNvPicPr/>
                   </pic:nvPicPr>
                   <pic:blipFill>
-                    <a:blip r:embed="rId11"/>
+                    <a:blip r:embed="rId11">
+                      <a:extLst>
+                        <a:ext uri="{28A0092B-C50C-407E-A947-70E740481C1C}">
+                          <a14:useLocalDpi xmlns:a14="http://schemas.microsoft.com/office/drawing/2010/main" val="0"/>
+                        </a:ext>
+                      </a:extLst>
+                    </a:blip>
                     <a:stretch>
                       <a:fillRect/>
                     </a:stretch>
@@ -1409,7 +1213,7 @@
                   <pic:spPr>
                     <a:xfrm>
                       <a:off x="0" y="0"/>
-                      <a:ext cx="5612130" cy="2386965"/>
+                      <a:ext cx="5612130" cy="3783965"/>
                     </a:xfrm>
                     <a:prstGeom prst="rect">
                       <a:avLst/>
@@ -1424,14 +1228,6 @@
     </w:p>
     <w:p>
       <w:pPr>
-        <w:pStyle w:val="Subttulo"/>
-      </w:pPr>
-      <w:r>
-        <w:t>Código Corregido:</w:t>
-      </w:r>
-    </w:p>
-    <w:p>
-      <w:pPr>
         <w:rPr>
           <w:rFonts w:eastAsiaTheme="minorEastAsia"/>
           <w:color w:val="5A5A5A" w:themeColor="text1" w:themeTint="A5"/>
@@ -1441,6 +1237,8 @@
       <w:r>
         <w:br w:type="page"/>
       </w:r>
+      <w:bookmarkStart w:id="2" w:name="_GoBack"/>
+      <w:bookmarkEnd w:id="2"/>
     </w:p>
     <w:p>
       <w:pPr>
@@ -1452,7 +1250,7 @@
           <w:szCs w:val="36"/>
         </w:rPr>
       </w:pPr>
-      <w:bookmarkStart w:id="4" w:name="_Toc79662635"/>
+      <w:bookmarkStart w:id="3" w:name="_Toc79662633"/>
       <w:r>
         <w:rPr>
           <w:b/>
@@ -1461,13 +1259,28 @@
           <w:szCs w:val="36"/>
         </w:rPr>
         <w:lastRenderedPageBreak/>
-        <w:t>Feature Envy</w:t>
-      </w:r>
-      <w:bookmarkEnd w:id="4"/>
-    </w:p>
-    <w:p>
-      <w:r>
-        <w:t xml:space="preserve">La clase “Ayudante” accedes a atributos de la clase “Estudiante” demasiado. Lo que genera una delegación de sus funciones. Esto se puede arreglar con una herencia. </w:t>
+        <w:t>Speculative Generality</w:t>
+      </w:r>
+      <w:bookmarkEnd w:id="3"/>
+      <w:r>
+        <w:rPr>
+          <w:b/>
+          <w:bCs/>
+          <w:sz w:val="36"/>
+          <w:szCs w:val="36"/>
+        </w:rPr>
+        <w:t xml:space="preserve"> </w:t>
+      </w:r>
+    </w:p>
+    <w:p>
+      <w:r>
+        <w:t>La clase “Profesor” tiene campos que no son utilizados. Si se refactoriza el código se tendrá como resultado un programa m</w:t>
+      </w:r>
+      <w:r>
+        <w:t>á</w:t>
+      </w:r>
+      <w:r>
+        <w:t xml:space="preserve">s fácil de leer y dar mantenimiento. </w:t>
       </w:r>
     </w:p>
     <w:p>
@@ -1480,7 +1293,7 @@
     </w:p>
     <w:p>
       <w:r>
-        <w:t xml:space="preserve">El código se vuelve más difícil de mantener e inentendible en ciertos casos. Además que un cambio en estudiante podría dañar métodos en ayudante. </w:t>
+        <w:t>Aumenta la complejidad del código en una sola clase.</w:t>
       </w:r>
     </w:p>
     <w:p>
@@ -1499,35 +1312,9 @@
           <w:numId w:val="1"/>
         </w:numPr>
       </w:pPr>
-      <w:proofErr w:type="spellStart"/>
-      <w:r>
-        <w:t>Replace</w:t>
-      </w:r>
-      <w:proofErr w:type="spellEnd"/>
-      <w:r>
-        <w:t xml:space="preserve"> </w:t>
-      </w:r>
-      <w:proofErr w:type="spellStart"/>
-      <w:r>
-        <w:t>Delegation</w:t>
-      </w:r>
-      <w:proofErr w:type="spellEnd"/>
-      <w:r>
-        <w:t xml:space="preserve"> </w:t>
-      </w:r>
-      <w:proofErr w:type="spellStart"/>
-      <w:r>
-        <w:t>with</w:t>
-      </w:r>
-      <w:proofErr w:type="spellEnd"/>
-      <w:r>
-        <w:t xml:space="preserve"> </w:t>
-      </w:r>
-      <w:proofErr w:type="spellStart"/>
-      <w:r>
-        <w:t>Inheritance</w:t>
-      </w:r>
-      <w:proofErr w:type="spellEnd"/>
+      <w:r>
+        <w:t xml:space="preserve">Remove Parameter </w:t>
+      </w:r>
     </w:p>
     <w:p>
       <w:pPr>
@@ -1539,11 +1326,15 @@
     </w:p>
     <w:p>
       <w:r>
+        <w:rPr>
+          <w:noProof/>
+          <w:lang w:val="en-US"/>
+        </w:rPr>
         <w:drawing>
-          <wp:inline distT="0" distB="0" distL="0" distR="0" wp14:anchorId="52BA812D" wp14:editId="1B292D4D">
-            <wp:extent cx="5612130" cy="5005705"/>
-            <wp:effectExtent l="0" t="0" r="7620" b="4445"/>
-            <wp:docPr id="6" name="Imagen 6"/>
+          <wp:inline distT="0" distB="0" distL="0" distR="0" wp14:anchorId="0AA50551" wp14:editId="78C87B25">
+            <wp:extent cx="5612130" cy="3559810"/>
+            <wp:effectExtent l="0" t="0" r="7620" b="2540"/>
+            <wp:docPr id="4" name="Imagen 4"/>
             <wp:cNvGraphicFramePr>
               <a:graphicFrameLocks xmlns:a="http://schemas.openxmlformats.org/drawingml/2006/main" noChangeAspect="1"/>
             </wp:cNvGraphicFramePr>
@@ -1563,7 +1354,7 @@
                   <pic:spPr>
                     <a:xfrm>
                       <a:off x="0" y="0"/>
-                      <a:ext cx="5612130" cy="5005705"/>
+                      <a:ext cx="5612130" cy="3559810"/>
                     </a:xfrm>
                     <a:prstGeom prst="rect">
                       <a:avLst/>
@@ -1606,7 +1397,8 @@
           <w:szCs w:val="36"/>
         </w:rPr>
       </w:pPr>
-      <w:bookmarkStart w:id="5" w:name="_Toc79662636"/>
+      <w:bookmarkStart w:id="4" w:name="_Toc79662634"/>
+      <w:proofErr w:type="spellStart"/>
       <w:r>
         <w:rPr>
           <w:b/>
@@ -1615,8 +1407,9 @@
           <w:szCs w:val="36"/>
         </w:rPr>
         <w:lastRenderedPageBreak/>
-        <w:t>Innapropiate</w:t>
-      </w:r>
+        <w:t>Duplicate</w:t>
+      </w:r>
+      <w:proofErr w:type="spellEnd"/>
       <w:r>
         <w:rPr>
           <w:b/>
@@ -1626,16 +1419,18 @@
         </w:rPr>
         <w:t xml:space="preserve"> </w:t>
       </w:r>
-      <w:r>
-        <w:rPr>
-          <w:b/>
-          <w:bCs/>
-          <w:sz w:val="36"/>
-          <w:szCs w:val="36"/>
-        </w:rPr>
-        <w:t>Intimacy</w:t>
-      </w:r>
-      <w:bookmarkEnd w:id="5"/>
+      <w:proofErr w:type="spellStart"/>
+      <w:r>
+        <w:rPr>
+          <w:b/>
+          <w:bCs/>
+          <w:sz w:val="36"/>
+          <w:szCs w:val="36"/>
+        </w:rPr>
+        <w:t>Code</w:t>
+      </w:r>
+      <w:bookmarkEnd w:id="4"/>
+      <w:proofErr w:type="spellEnd"/>
       <w:r>
         <w:rPr>
           <w:b/>
@@ -1645,45 +1440,26 @@
         </w:rPr>
         <w:t xml:space="preserve"> </w:t>
       </w:r>
-      <w:r>
-        <w:rPr>
-          <w:b/>
-          <w:bCs/>
-          <w:sz w:val="36"/>
-          <w:szCs w:val="36"/>
-        </w:rPr>
-        <w:t xml:space="preserve"> </w:t>
-      </w:r>
-    </w:p>
-    <w:p>
-      <w:r>
-        <w:t>E</w:t>
-      </w:r>
-      <w:r>
-        <w:t xml:space="preserve">l método </w:t>
-      </w:r>
-      <w:r>
-        <w:t>“</w:t>
+    </w:p>
+    <w:p>
+      <w:r>
+        <w:t>En la clase “Estudiante” tenemos dos métodos que usan gran parte del mismo código. Estos son “</w:t>
       </w:r>
       <w:proofErr w:type="spellStart"/>
       <w:r>
-        <w:t>calcularNotaTotal</w:t>
+        <w:t>CalcularNotaInicial</w:t>
       </w:r>
       <w:proofErr w:type="spellEnd"/>
       <w:r>
-        <w:t>”</w:t>
-      </w:r>
-      <w:r>
-        <w:t xml:space="preserve"> tiene como parámetro un objeto de tipo Paralelo, y este accede a su objeto Materia para </w:t>
-      </w:r>
-      <w:r>
-        <w:t>poder</w:t>
-      </w:r>
-      <w:r>
-        <w:t xml:space="preserve"> acceder directamente a los atributos de la clase Materia</w:t>
-      </w:r>
-      <w:r>
-        <w:t xml:space="preserve">. Además esto genera un mal encapsulamiento. </w:t>
+        <w:t>” y “</w:t>
+      </w:r>
+      <w:proofErr w:type="spellStart"/>
+      <w:r>
+        <w:t>CalcuclarNotaFinal</w:t>
+      </w:r>
+      <w:proofErr w:type="spellEnd"/>
+      <w:r>
+        <w:t>”.</w:t>
       </w:r>
     </w:p>
     <w:p>
@@ -1696,7 +1472,7 @@
     </w:p>
     <w:p>
       <w:r>
-        <w:t>El acceso sin restricciones podría generar consecuencias como que la información pueda ser manipulada.</w:t>
+        <w:t xml:space="preserve">Esto puede complicar el código a la hora de realizar modificaciones debido a que se puede dejar un duplicado sin cambiar. Esto genera errores en los retornos de los métodos. </w:t>
       </w:r>
     </w:p>
     <w:p>
@@ -1717,12 +1493,17 @@
       </w:pPr>
       <w:proofErr w:type="spellStart"/>
       <w:r>
-        <w:t>Encapsulate</w:t>
+        <w:t>Extract</w:t>
       </w:r>
       <w:proofErr w:type="spellEnd"/>
       <w:r>
-        <w:t xml:space="preserve"> Field</w:t>
-      </w:r>
+        <w:t xml:space="preserve"> </w:t>
+      </w:r>
+      <w:proofErr w:type="spellStart"/>
+      <w:r>
+        <w:t>Method</w:t>
+      </w:r>
+      <w:proofErr w:type="spellEnd"/>
     </w:p>
     <w:p>
       <w:pPr>
@@ -1734,11 +1515,15 @@
     </w:p>
     <w:p>
       <w:r>
+        <w:rPr>
+          <w:noProof/>
+          <w:lang w:val="en-US"/>
+        </w:rPr>
         <w:drawing>
-          <wp:inline distT="0" distB="0" distL="0" distR="0" wp14:anchorId="002DD051" wp14:editId="789D5358">
-            <wp:extent cx="2476846" cy="1905266"/>
-            <wp:effectExtent l="0" t="0" r="0" b="0"/>
-            <wp:docPr id="8" name="Imagen 8"/>
+          <wp:inline distT="0" distB="0" distL="0" distR="0" wp14:anchorId="68303A8D" wp14:editId="613F35A6">
+            <wp:extent cx="5612130" cy="2386965"/>
+            <wp:effectExtent l="0" t="0" r="7620" b="0"/>
+            <wp:docPr id="5" name="Imagen 5"/>
             <wp:cNvGraphicFramePr>
               <a:graphicFrameLocks xmlns:a="http://schemas.openxmlformats.org/drawingml/2006/main" noChangeAspect="1"/>
             </wp:cNvGraphicFramePr>
@@ -1758,7 +1543,7 @@
                   <pic:spPr>
                     <a:xfrm>
                       <a:off x="0" y="0"/>
-                      <a:ext cx="2476846" cy="1905266"/>
+                      <a:ext cx="5612130" cy="2386965"/>
                     </a:xfrm>
                     <a:prstGeom prst="rect">
                       <a:avLst/>
@@ -1772,12 +1557,131 @@
       </w:r>
     </w:p>
     <w:p>
-      <w:r>
+      <w:pPr>
+        <w:pStyle w:val="Subttulo"/>
+      </w:pPr>
+      <w:r>
+        <w:t>Código Corregido:</w:t>
+      </w:r>
+    </w:p>
+    <w:p>
+      <w:pPr>
+        <w:rPr>
+          <w:rFonts w:eastAsiaTheme="minorEastAsia"/>
+          <w:color w:val="5A5A5A" w:themeColor="text1" w:themeTint="A5"/>
+          <w:spacing w:val="15"/>
+        </w:rPr>
+      </w:pPr>
+      <w:r>
+        <w:br w:type="page"/>
+      </w:r>
+    </w:p>
+    <w:p>
+      <w:pPr>
+        <w:pStyle w:val="Ttulo1"/>
+        <w:rPr>
+          <w:b/>
+          <w:bCs/>
+          <w:sz w:val="36"/>
+          <w:szCs w:val="36"/>
+        </w:rPr>
+      </w:pPr>
+      <w:bookmarkStart w:id="5" w:name="_Toc79662635"/>
+      <w:r>
+        <w:rPr>
+          <w:b/>
+          <w:bCs/>
+          <w:sz w:val="36"/>
+          <w:szCs w:val="36"/>
+        </w:rPr>
+        <w:lastRenderedPageBreak/>
+        <w:t>Feature Envy</w:t>
+      </w:r>
+      <w:bookmarkEnd w:id="5"/>
+    </w:p>
+    <w:p>
+      <w:r>
+        <w:t xml:space="preserve">La clase “Ayudante” accedes a atributos de la clase “Estudiante” demasiado. Lo que genera una delegación de sus funciones. Esto se puede arreglar con una herencia. </w:t>
+      </w:r>
+    </w:p>
+    <w:p>
+      <w:pPr>
+        <w:pStyle w:val="Subttulo"/>
+      </w:pPr>
+      <w:r>
+        <w:t>Consecuencias:</w:t>
+      </w:r>
+    </w:p>
+    <w:p>
+      <w:r>
+        <w:t xml:space="preserve">El código se vuelve más difícil de mantener e inentendible en ciertos casos. Además que un cambio en estudiante podría dañar métodos en ayudante. </w:t>
+      </w:r>
+    </w:p>
+    <w:p>
+      <w:pPr>
+        <w:pStyle w:val="Subttulo"/>
+      </w:pPr>
+      <w:r>
+        <w:t>Técnicas Refactoring:</w:t>
+      </w:r>
+    </w:p>
+    <w:p>
+      <w:pPr>
+        <w:pStyle w:val="Prrafodelista"/>
+        <w:numPr>
+          <w:ilvl w:val="0"/>
+          <w:numId w:val="1"/>
+        </w:numPr>
+      </w:pPr>
+      <w:proofErr w:type="spellStart"/>
+      <w:r>
+        <w:t>Replace</w:t>
+      </w:r>
+      <w:proofErr w:type="spellEnd"/>
+      <w:r>
+        <w:t xml:space="preserve"> </w:t>
+      </w:r>
+      <w:proofErr w:type="spellStart"/>
+      <w:r>
+        <w:t>Delegation</w:t>
+      </w:r>
+      <w:proofErr w:type="spellEnd"/>
+      <w:r>
+        <w:t xml:space="preserve"> </w:t>
+      </w:r>
+      <w:proofErr w:type="spellStart"/>
+      <w:r>
+        <w:t>with</w:t>
+      </w:r>
+      <w:proofErr w:type="spellEnd"/>
+      <w:r>
+        <w:t xml:space="preserve"> </w:t>
+      </w:r>
+      <w:proofErr w:type="spellStart"/>
+      <w:r>
+        <w:t>Inheritance</w:t>
+      </w:r>
+      <w:proofErr w:type="spellEnd"/>
+    </w:p>
+    <w:p>
+      <w:pPr>
+        <w:pStyle w:val="Subttulo"/>
+      </w:pPr>
+      <w:r>
+        <w:t>Código con Smells:</w:t>
+      </w:r>
+    </w:p>
+    <w:p>
+      <w:r>
+        <w:rPr>
+          <w:noProof/>
+          <w:lang w:val="en-US"/>
+        </w:rPr>
         <w:drawing>
-          <wp:inline distT="0" distB="0" distL="0" distR="0" wp14:anchorId="52F24743" wp14:editId="5D32C416">
-            <wp:extent cx="5612130" cy="1090930"/>
-            <wp:effectExtent l="0" t="0" r="7620" b="0"/>
-            <wp:docPr id="7" name="Imagen 7"/>
+          <wp:inline distT="0" distB="0" distL="0" distR="0" wp14:anchorId="52BA812D" wp14:editId="1B292D4D">
+            <wp:extent cx="5612130" cy="5005705"/>
+            <wp:effectExtent l="0" t="0" r="7620" b="4445"/>
+            <wp:docPr id="6" name="Imagen 6"/>
             <wp:cNvGraphicFramePr>
               <a:graphicFrameLocks xmlns:a="http://schemas.openxmlformats.org/drawingml/2006/main" noChangeAspect="1"/>
             </wp:cNvGraphicFramePr>
@@ -1797,6 +1701,248 @@
                   <pic:spPr>
                     <a:xfrm>
                       <a:off x="0" y="0"/>
+                      <a:ext cx="5612130" cy="5005705"/>
+                    </a:xfrm>
+                    <a:prstGeom prst="rect">
+                      <a:avLst/>
+                    </a:prstGeom>
+                  </pic:spPr>
+                </pic:pic>
+              </a:graphicData>
+            </a:graphic>
+          </wp:inline>
+        </w:drawing>
+      </w:r>
+    </w:p>
+    <w:p>
+      <w:pPr>
+        <w:pStyle w:val="Subttulo"/>
+      </w:pPr>
+      <w:r>
+        <w:t>Código Corregido:</w:t>
+      </w:r>
+    </w:p>
+    <w:p>
+      <w:pPr>
+        <w:rPr>
+          <w:rFonts w:eastAsiaTheme="minorEastAsia"/>
+          <w:color w:val="5A5A5A" w:themeColor="text1" w:themeTint="A5"/>
+          <w:spacing w:val="15"/>
+        </w:rPr>
+      </w:pPr>
+      <w:r>
+        <w:br w:type="page"/>
+      </w:r>
+    </w:p>
+    <w:p>
+      <w:pPr>
+        <w:pStyle w:val="Ttulo1"/>
+        <w:rPr>
+          <w:b/>
+          <w:bCs/>
+          <w:sz w:val="36"/>
+          <w:szCs w:val="36"/>
+        </w:rPr>
+      </w:pPr>
+      <w:bookmarkStart w:id="6" w:name="_Toc79662636"/>
+      <w:r>
+        <w:rPr>
+          <w:b/>
+          <w:bCs/>
+          <w:sz w:val="36"/>
+          <w:szCs w:val="36"/>
+        </w:rPr>
+        <w:lastRenderedPageBreak/>
+        <w:t>Innapropiate</w:t>
+      </w:r>
+      <w:r>
+        <w:rPr>
+          <w:b/>
+          <w:bCs/>
+          <w:sz w:val="36"/>
+          <w:szCs w:val="36"/>
+        </w:rPr>
+        <w:t xml:space="preserve"> </w:t>
+      </w:r>
+      <w:r>
+        <w:rPr>
+          <w:b/>
+          <w:bCs/>
+          <w:sz w:val="36"/>
+          <w:szCs w:val="36"/>
+        </w:rPr>
+        <w:t>Intimacy</w:t>
+      </w:r>
+      <w:bookmarkEnd w:id="6"/>
+      <w:r>
+        <w:rPr>
+          <w:b/>
+          <w:bCs/>
+          <w:sz w:val="36"/>
+          <w:szCs w:val="36"/>
+        </w:rPr>
+        <w:t xml:space="preserve"> </w:t>
+      </w:r>
+      <w:r>
+        <w:rPr>
+          <w:b/>
+          <w:bCs/>
+          <w:sz w:val="36"/>
+          <w:szCs w:val="36"/>
+        </w:rPr>
+        <w:t xml:space="preserve"> </w:t>
+      </w:r>
+    </w:p>
+    <w:p>
+      <w:r>
+        <w:t>E</w:t>
+      </w:r>
+      <w:r>
+        <w:t xml:space="preserve">l método </w:t>
+      </w:r>
+      <w:r>
+        <w:t>“</w:t>
+      </w:r>
+      <w:proofErr w:type="spellStart"/>
+      <w:r>
+        <w:t>calcularNotaTotal</w:t>
+      </w:r>
+      <w:proofErr w:type="spellEnd"/>
+      <w:r>
+        <w:t>”</w:t>
+      </w:r>
+      <w:r>
+        <w:t xml:space="preserve"> tiene como parámetro un objeto de tipo Paralelo, y este accede a su objeto Materia para </w:t>
+      </w:r>
+      <w:r>
+        <w:t>poder</w:t>
+      </w:r>
+      <w:r>
+        <w:t xml:space="preserve"> acceder directamente a los atributos de la clase Materia</w:t>
+      </w:r>
+      <w:r>
+        <w:t xml:space="preserve">. Además esto genera un mal encapsulamiento. </w:t>
+      </w:r>
+    </w:p>
+    <w:p>
+      <w:pPr>
+        <w:pStyle w:val="Subttulo"/>
+      </w:pPr>
+      <w:r>
+        <w:t>Consecuencias:</w:t>
+      </w:r>
+    </w:p>
+    <w:p>
+      <w:r>
+        <w:t>El acceso sin restricciones podría generar consecuencias como que la información pueda ser manipulada.</w:t>
+      </w:r>
+    </w:p>
+    <w:p>
+      <w:pPr>
+        <w:pStyle w:val="Subttulo"/>
+      </w:pPr>
+      <w:r>
+        <w:t>Técnicas Refactoring:</w:t>
+      </w:r>
+    </w:p>
+    <w:p>
+      <w:pPr>
+        <w:pStyle w:val="Prrafodelista"/>
+        <w:numPr>
+          <w:ilvl w:val="0"/>
+          <w:numId w:val="1"/>
+        </w:numPr>
+      </w:pPr>
+      <w:proofErr w:type="spellStart"/>
+      <w:r>
+        <w:t>Encapsulate</w:t>
+      </w:r>
+      <w:proofErr w:type="spellEnd"/>
+      <w:r>
+        <w:t xml:space="preserve"> Field</w:t>
+      </w:r>
+    </w:p>
+    <w:p>
+      <w:pPr>
+        <w:pStyle w:val="Subttulo"/>
+      </w:pPr>
+      <w:r>
+        <w:t>Código con Smells:</w:t>
+      </w:r>
+    </w:p>
+    <w:p>
+      <w:r>
+        <w:rPr>
+          <w:noProof/>
+          <w:lang w:val="en-US"/>
+        </w:rPr>
+        <w:drawing>
+          <wp:inline distT="0" distB="0" distL="0" distR="0" wp14:anchorId="002DD051" wp14:editId="789D5358">
+            <wp:extent cx="2476846" cy="1905266"/>
+            <wp:effectExtent l="0" t="0" r="0" b="0"/>
+            <wp:docPr id="8" name="Imagen 8"/>
+            <wp:cNvGraphicFramePr>
+              <a:graphicFrameLocks xmlns:a="http://schemas.openxmlformats.org/drawingml/2006/main" noChangeAspect="1"/>
+            </wp:cNvGraphicFramePr>
+            <a:graphic xmlns:a="http://schemas.openxmlformats.org/drawingml/2006/main">
+              <a:graphicData uri="http://schemas.openxmlformats.org/drawingml/2006/picture">
+                <pic:pic xmlns:pic="http://schemas.openxmlformats.org/drawingml/2006/picture">
+                  <pic:nvPicPr>
+                    <pic:cNvPr id="1" name=""/>
+                    <pic:cNvPicPr/>
+                  </pic:nvPicPr>
+                  <pic:blipFill>
+                    <a:blip r:embed="rId15"/>
+                    <a:stretch>
+                      <a:fillRect/>
+                    </a:stretch>
+                  </pic:blipFill>
+                  <pic:spPr>
+                    <a:xfrm>
+                      <a:off x="0" y="0"/>
+                      <a:ext cx="2476846" cy="1905266"/>
+                    </a:xfrm>
+                    <a:prstGeom prst="rect">
+                      <a:avLst/>
+                    </a:prstGeom>
+                  </pic:spPr>
+                </pic:pic>
+              </a:graphicData>
+            </a:graphic>
+          </wp:inline>
+        </w:drawing>
+      </w:r>
+    </w:p>
+    <w:p>
+      <w:r>
+        <w:rPr>
+          <w:noProof/>
+          <w:lang w:val="en-US"/>
+        </w:rPr>
+        <w:drawing>
+          <wp:inline distT="0" distB="0" distL="0" distR="0" wp14:anchorId="52F24743" wp14:editId="5D32C416">
+            <wp:extent cx="5612130" cy="1090930"/>
+            <wp:effectExtent l="0" t="0" r="7620" b="0"/>
+            <wp:docPr id="7" name="Imagen 7"/>
+            <wp:cNvGraphicFramePr>
+              <a:graphicFrameLocks xmlns:a="http://schemas.openxmlformats.org/drawingml/2006/main" noChangeAspect="1"/>
+            </wp:cNvGraphicFramePr>
+            <a:graphic xmlns:a="http://schemas.openxmlformats.org/drawingml/2006/main">
+              <a:graphicData uri="http://schemas.openxmlformats.org/drawingml/2006/picture">
+                <pic:pic xmlns:pic="http://schemas.openxmlformats.org/drawingml/2006/picture">
+                  <pic:nvPicPr>
+                    <pic:cNvPr id="1" name=""/>
+                    <pic:cNvPicPr/>
+                  </pic:nvPicPr>
+                  <pic:blipFill>
+                    <a:blip r:embed="rId16"/>
+                    <a:stretch>
+                      <a:fillRect/>
+                    </a:stretch>
+                  </pic:blipFill>
+                  <pic:spPr>
+                    <a:xfrm>
+                      <a:off x="0" y="0"/>
                       <a:ext cx="5612130" cy="1090930"/>
                     </a:xfrm>
                     <a:prstGeom prst="rect">
@@ -1846,7 +1992,7 @@
 </file>
 
 <file path=word/numbering.xml><?xml version="1.0" encoding="utf-8"?>
-<w:numbering xmlns:wpc="http://schemas.microsoft.com/office/word/2010/wordprocessingCanvas" xmlns:cx="http://schemas.microsoft.com/office/drawing/2014/chartex" xmlns:cx1="http://schemas.microsoft.com/office/drawing/2015/9/8/chartex" xmlns:cx2="http://schemas.microsoft.com/office/drawing/2015/10/21/chartex" xmlns:cx3="http://schemas.microsoft.com/office/drawing/2016/5/9/chartex" xmlns:cx4="http://schemas.microsoft.com/office/drawing/2016/5/10/chartex" xmlns:cx5="http://schemas.microsoft.com/office/drawing/2016/5/11/chartex" xmlns:cx6="http://schemas.microsoft.com/office/drawing/2016/5/12/chartex" xmlns:cx7="http://schemas.microsoft.com/office/drawing/2016/5/13/chartex" xmlns:cx8="http://schemas.microsoft.com/office/drawing/2016/5/14/chartex" xmlns:mc="http://schemas.openxmlformats.org/markup-compatibility/2006" xmlns:aink="http://schemas.microsoft.com/office/drawing/2016/ink" xmlns:am3d="http://schemas.microsoft.com/office/drawing/2017/model3d" xmlns:o="urn:schemas-microsoft-com:office:office" xmlns:r="http://schemas.openxmlformats.org/officeDocument/2006/relationships" xmlns:m="http://schemas.openxmlformats.org/officeDocument/2006/math" xmlns:v="urn:schemas-microsoft-com:vml" xmlns:wp14="http://schemas.microsoft.com/office/word/2010/wordprocessingDrawing" xmlns:wp="http://schemas.openxmlformats.org/drawingml/2006/wordprocessingDrawing" xmlns:w10="urn:schemas-microsoft-com:office:word" xmlns:w="http://schemas.openxmlformats.org/wordprocessingml/2006/main" xmlns:w14="http://schemas.microsoft.com/office/word/2010/wordml" xmlns:w15="http://schemas.microsoft.com/office/word/2012/wordml" xmlns:w16cex="http://schemas.microsoft.com/office/word/2018/wordml/cex" xmlns:w16cid="http://schemas.microsoft.com/office/word/2016/wordml/cid" xmlns:w16="http://schemas.microsoft.com/office/word/2018/wordml" xmlns:w16se="http://schemas.microsoft.com/office/word/2015/wordml/symex" xmlns:wpg="http://schemas.microsoft.com/office/word/2010/wordprocessingGroup" xmlns:wpi="http://schemas.microsoft.com/office/word/2010/wordprocessingInk" xmlns:wne="http://schemas.microsoft.com/office/word/2006/wordml" xmlns:wps="http://schemas.microsoft.com/office/word/2010/wordprocessingShape" mc:Ignorable="w14 w15 w16se w16cid w16 w16cex wp14">
+<w:numbering xmlns:wpc="http://schemas.microsoft.com/office/word/2010/wordprocessingCanvas" xmlns:mc="http://schemas.openxmlformats.org/markup-compatibility/2006" xmlns:o="urn:schemas-microsoft-com:office:office" xmlns:r="http://schemas.openxmlformats.org/officeDocument/2006/relationships" xmlns:m="http://schemas.openxmlformats.org/officeDocument/2006/math" xmlns:v="urn:schemas-microsoft-com:vml" xmlns:wp14="http://schemas.microsoft.com/office/word/2010/wordprocessingDrawing" xmlns:wp="http://schemas.openxmlformats.org/drawingml/2006/wordprocessingDrawing" xmlns:w10="urn:schemas-microsoft-com:office:word" xmlns:w="http://schemas.openxmlformats.org/wordprocessingml/2006/main" xmlns:w14="http://schemas.microsoft.com/office/word/2010/wordml" xmlns:w15="http://schemas.microsoft.com/office/word/2012/wordml" xmlns:wpg="http://schemas.microsoft.com/office/word/2010/wordprocessingGroup" xmlns:wpi="http://schemas.microsoft.com/office/word/2010/wordprocessingInk" xmlns:wne="http://schemas.microsoft.com/office/word/2006/wordml" xmlns:wps="http://schemas.microsoft.com/office/word/2010/wordprocessingShape" mc:Ignorable="w14 w15 wp14">
   <w:abstractNum w:abstractNumId="0" w15:restartNumberingAfterBreak="0">
     <w:nsid w:val="17A95CE9"/>
     <w:multiLevelType w:val="hybridMultilevel"/>
@@ -1966,7 +2112,7 @@
 </file>
 
 <file path=word/styles.xml><?xml version="1.0" encoding="utf-8"?>
-<w:styles xmlns:mc="http://schemas.openxmlformats.org/markup-compatibility/2006" xmlns:r="http://schemas.openxmlformats.org/officeDocument/2006/relationships" xmlns:w="http://schemas.openxmlformats.org/wordprocessingml/2006/main" xmlns:w14="http://schemas.microsoft.com/office/word/2010/wordml" xmlns:w15="http://schemas.microsoft.com/office/word/2012/wordml" xmlns:w16cex="http://schemas.microsoft.com/office/word/2018/wordml/cex" xmlns:w16cid="http://schemas.microsoft.com/office/word/2016/wordml/cid" xmlns:w16="http://schemas.microsoft.com/office/word/2018/wordml" xmlns:w16se="http://schemas.microsoft.com/office/word/2015/wordml/symex" mc:Ignorable="w14 w15 w16se w16cid w16 w16cex">
+<w:styles xmlns:mc="http://schemas.openxmlformats.org/markup-compatibility/2006" xmlns:r="http://schemas.openxmlformats.org/officeDocument/2006/relationships" xmlns:w="http://schemas.openxmlformats.org/wordprocessingml/2006/main" xmlns:w14="http://schemas.microsoft.com/office/word/2010/wordml" xmlns:w15="http://schemas.microsoft.com/office/word/2012/wordml" mc:Ignorable="w14 w15">
   <w:docDefaults>
     <w:rPrDefault>
       <w:rPr>
@@ -1982,7 +2128,7 @@
       </w:pPr>
     </w:pPrDefault>
   </w:docDefaults>
-  <w:latentStyles w:defLockedState="0" w:defUIPriority="99" w:defSemiHidden="0" w:defUnhideWhenUsed="0" w:defQFormat="0" w:count="376">
+  <w:latentStyles w:defLockedState="0" w:defUIPriority="99" w:defSemiHidden="0" w:defUnhideWhenUsed="0" w:defQFormat="0" w:count="371">
     <w:lsdException w:name="Normal" w:uiPriority="0" w:qFormat="1"/>
     <w:lsdException w:name="heading 1" w:uiPriority="9" w:qFormat="1"/>
     <w:lsdException w:name="heading 2" w:semiHidden="1" w:uiPriority="9" w:unhideWhenUsed="1" w:qFormat="1"/>
@@ -2354,11 +2500,6 @@
     <w:lsdException w:name="List Table 5 Dark Accent 6" w:uiPriority="50"/>
     <w:lsdException w:name="List Table 6 Colorful Accent 6" w:uiPriority="51"/>
     <w:lsdException w:name="List Table 7 Colorful Accent 6" w:uiPriority="52"/>
-    <w:lsdException w:name="Mention" w:semiHidden="1" w:unhideWhenUsed="1"/>
-    <w:lsdException w:name="Smart Hyperlink" w:semiHidden="1" w:unhideWhenUsed="1"/>
-    <w:lsdException w:name="Hashtag" w:semiHidden="1" w:unhideWhenUsed="1"/>
-    <w:lsdException w:name="Unresolved Mention" w:semiHidden="1" w:unhideWhenUsed="1"/>
-    <w:lsdException w:name="Smart Link" w:semiHidden="1" w:unhideWhenUsed="1"/>
   </w:latentStyles>
   <w:style w:type="paragraph" w:default="1" w:styleId="Normal">
     <w:name w:val="Normal"/>
@@ -2423,7 +2564,7 @@
       <w:u w:val="single"/>
     </w:rPr>
   </w:style>
-  <w:style w:type="character" w:styleId="Mencinsinresolver">
+  <w:style w:type="character" w:customStyle="1" w:styleId="UnresolvedMention">
     <w:name w:val="Unresolved Mention"/>
     <w:basedOn w:val="Fuentedeprrafopredeter"/>
     <w:uiPriority w:val="99"/>
@@ -2448,7 +2589,7 @@
       <w:szCs w:val="32"/>
     </w:rPr>
   </w:style>
-  <w:style w:type="paragraph" w:styleId="TtuloTDC">
+  <w:style w:type="paragraph" w:styleId="TtulodeTDC">
     <w:name w:val="TOC Heading"/>
     <w:basedOn w:val="Ttulo1"/>
     <w:next w:val="Normal"/>
@@ -2854,7 +2995,7 @@
 </file>
 
 <file path=customXml/itemProps1.xml><?xml version="1.0" encoding="utf-8"?>
-<ds:datastoreItem xmlns:ds="http://schemas.openxmlformats.org/officeDocument/2006/customXml" ds:itemID="{8DFA12D4-1BB0-4D55-9D14-1908652144B7}">
+<ds:datastoreItem xmlns:ds="http://schemas.openxmlformats.org/officeDocument/2006/customXml" ds:itemID="{9EC8E06B-20D6-48DB-9A24-EE7891E524B0}">
   <ds:schemaRefs>
     <ds:schemaRef ds:uri="http://schemas.openxmlformats.org/officeDocument/2006/bibliography"/>
   </ds:schemaRefs>

</xml_diff>

<commit_message>
Reportar cambios en documento final
</commit_message>
<xml_diff>
--- a/Taller Refactoring Reporte.docx
+++ b/Taller Refactoring Reporte.docx
@@ -1,6 +1,6 @@
 
 <file path=word/document.xml><?xml version="1.0" encoding="utf-8"?>
-<w:document xmlns:wpc="http://schemas.microsoft.com/office/word/2010/wordprocessingCanvas" xmlns:mc="http://schemas.openxmlformats.org/markup-compatibility/2006" xmlns:o="urn:schemas-microsoft-com:office:office" xmlns:r="http://schemas.openxmlformats.org/officeDocument/2006/relationships" xmlns:m="http://schemas.openxmlformats.org/officeDocument/2006/math" xmlns:v="urn:schemas-microsoft-com:vml" xmlns:wp14="http://schemas.microsoft.com/office/word/2010/wordprocessingDrawing" xmlns:wp="http://schemas.openxmlformats.org/drawingml/2006/wordprocessingDrawing" xmlns:w10="urn:schemas-microsoft-com:office:word" xmlns:w="http://schemas.openxmlformats.org/wordprocessingml/2006/main" xmlns:w14="http://schemas.microsoft.com/office/word/2010/wordml" xmlns:w15="http://schemas.microsoft.com/office/word/2012/wordml" xmlns:wpg="http://schemas.microsoft.com/office/word/2010/wordprocessingGroup" xmlns:wpi="http://schemas.microsoft.com/office/word/2010/wordprocessingInk" xmlns:wne="http://schemas.microsoft.com/office/word/2006/wordml" xmlns:wps="http://schemas.microsoft.com/office/word/2010/wordprocessingShape" mc:Ignorable="w14 w15 wp14">
+<w:document xmlns:wpc="http://schemas.microsoft.com/office/word/2010/wordprocessingCanvas" xmlns:cx="http://schemas.microsoft.com/office/drawing/2014/chartex" xmlns:cx1="http://schemas.microsoft.com/office/drawing/2015/9/8/chartex" xmlns:cx2="http://schemas.microsoft.com/office/drawing/2015/10/21/chartex" xmlns:cx3="http://schemas.microsoft.com/office/drawing/2016/5/9/chartex" xmlns:cx4="http://schemas.microsoft.com/office/drawing/2016/5/10/chartex" xmlns:cx5="http://schemas.microsoft.com/office/drawing/2016/5/11/chartex" xmlns:cx6="http://schemas.microsoft.com/office/drawing/2016/5/12/chartex" xmlns:cx7="http://schemas.microsoft.com/office/drawing/2016/5/13/chartex" xmlns:cx8="http://schemas.microsoft.com/office/drawing/2016/5/14/chartex" xmlns:mc="http://schemas.openxmlformats.org/markup-compatibility/2006" xmlns:aink="http://schemas.microsoft.com/office/drawing/2016/ink" xmlns:am3d="http://schemas.microsoft.com/office/drawing/2017/model3d" xmlns:o="urn:schemas-microsoft-com:office:office" xmlns:r="http://schemas.openxmlformats.org/officeDocument/2006/relationships" xmlns:m="http://schemas.openxmlformats.org/officeDocument/2006/math" xmlns:v="urn:schemas-microsoft-com:vml" xmlns:wp14="http://schemas.microsoft.com/office/word/2010/wordprocessingDrawing" xmlns:wp="http://schemas.openxmlformats.org/drawingml/2006/wordprocessingDrawing" xmlns:w10="urn:schemas-microsoft-com:office:word" xmlns:w="http://schemas.openxmlformats.org/wordprocessingml/2006/main" xmlns:w14="http://schemas.microsoft.com/office/word/2010/wordml" xmlns:w15="http://schemas.microsoft.com/office/word/2012/wordml" xmlns:w16cex="http://schemas.microsoft.com/office/word/2018/wordml/cex" xmlns:w16cid="http://schemas.microsoft.com/office/word/2016/wordml/cid" xmlns:w16="http://schemas.microsoft.com/office/word/2018/wordml" xmlns:w16sdtdh="http://schemas.microsoft.com/office/word/2020/wordml/sdtdatahash" xmlns:w16se="http://schemas.microsoft.com/office/word/2015/wordml/symex" xmlns:wpg="http://schemas.microsoft.com/office/word/2010/wordprocessingGroup" xmlns:wpi="http://schemas.microsoft.com/office/word/2010/wordprocessingInk" xmlns:wne="http://schemas.microsoft.com/office/word/2006/wordml" xmlns:wps="http://schemas.microsoft.com/office/word/2010/wordprocessingShape" mc:Ignorable="w14 w15 w16se w16cid w16 w16cex w16sdtdh wp14">
   <w:body>
     <w:p>
       <w:pPr>
@@ -249,7 +249,7 @@
       <w:sdtContent>
         <w:p>
           <w:pPr>
-            <w:pStyle w:val="TtulodeTDC"/>
+            <w:pStyle w:val="TtuloTDC"/>
           </w:pPr>
           <w:r>
             <w:rPr>
@@ -279,7 +279,7 @@
           <w:r>
             <w:fldChar w:fldCharType="separate"/>
           </w:r>
-          <w:hyperlink w:anchor="_Toc79662631" w:history="1">
+          <w:hyperlink w:anchor="_Toc79690625" w:history="1">
             <w:r>
               <w:rPr>
                 <w:rStyle w:val="Hipervnculo"/>
@@ -308,7 +308,7 @@
                 <w:noProof/>
                 <w:webHidden/>
               </w:rPr>
-              <w:instrText xml:space="preserve"> PAGEREF _Toc79662631 \h </w:instrText>
+              <w:instrText xml:space="preserve"> PAGEREF _Toc79690625 \h </w:instrText>
             </w:r>
             <w:r>
               <w:rPr>
@@ -351,7 +351,7 @@
               <w:lang w:eastAsia="es-EC"/>
             </w:rPr>
           </w:pPr>
-          <w:hyperlink w:anchor="_Toc79662632" w:history="1">
+          <w:hyperlink w:anchor="_Toc79690626" w:history="1">
             <w:r>
               <w:rPr>
                 <w:rStyle w:val="Hipervnculo"/>
@@ -359,7 +359,7 @@
                 <w:bCs/>
                 <w:noProof/>
               </w:rPr>
-              <w:t>Innapropiate Intimacy</w:t>
+              <w:t>Duplicate Code</w:t>
             </w:r>
             <w:r>
               <w:rPr>
@@ -380,7 +380,7 @@
                 <w:noProof/>
                 <w:webHidden/>
               </w:rPr>
-              <w:instrText xml:space="preserve"> PAGEREF _Toc79662632 \h </w:instrText>
+              <w:instrText xml:space="preserve"> PAGEREF _Toc79690626 \h </w:instrText>
             </w:r>
             <w:r>
               <w:rPr>
@@ -400,7 +400,7 @@
                 <w:noProof/>
                 <w:webHidden/>
               </w:rPr>
-              <w:t>4</w:t>
+              <w:t>6</w:t>
             </w:r>
             <w:r>
               <w:rPr>
@@ -423,7 +423,7 @@
               <w:lang w:eastAsia="es-EC"/>
             </w:rPr>
           </w:pPr>
-          <w:hyperlink w:anchor="_Toc79662633" w:history="1">
+          <w:hyperlink w:anchor="_Toc79690627" w:history="1">
             <w:r>
               <w:rPr>
                 <w:rStyle w:val="Hipervnculo"/>
@@ -431,7 +431,7 @@
                 <w:bCs/>
                 <w:noProof/>
               </w:rPr>
-              <w:t>Speculative Generality</w:t>
+              <w:t>Feature Envy</w:t>
             </w:r>
             <w:r>
               <w:rPr>
@@ -452,7 +452,7 @@
                 <w:noProof/>
                 <w:webHidden/>
               </w:rPr>
-              <w:instrText xml:space="preserve"> PAGEREF _Toc79662633 \h </w:instrText>
+              <w:instrText xml:space="preserve"> PAGEREF _Toc79690627 \h </w:instrText>
             </w:r>
             <w:r>
               <w:rPr>
@@ -472,7 +472,7 @@
                 <w:noProof/>
                 <w:webHidden/>
               </w:rPr>
-              <w:t>5</w:t>
+              <w:t>7</w:t>
             </w:r>
             <w:r>
               <w:rPr>
@@ -495,7 +495,7 @@
               <w:lang w:eastAsia="es-EC"/>
             </w:rPr>
           </w:pPr>
-          <w:hyperlink w:anchor="_Toc79662634" w:history="1">
+          <w:hyperlink w:anchor="_Toc79690628" w:history="1">
             <w:r>
               <w:rPr>
                 <w:rStyle w:val="Hipervnculo"/>
@@ -503,7 +503,7 @@
                 <w:bCs/>
                 <w:noProof/>
               </w:rPr>
-              <w:t>Duplicate Code</w:t>
+              <w:t>Innapropiate Intimacy</w:t>
             </w:r>
             <w:r>
               <w:rPr>
@@ -524,7 +524,7 @@
                 <w:noProof/>
                 <w:webHidden/>
               </w:rPr>
-              <w:instrText xml:space="preserve"> PAGEREF _Toc79662634 \h </w:instrText>
+              <w:instrText xml:space="preserve"> PAGEREF _Toc79690628 \h </w:instrText>
             </w:r>
             <w:r>
               <w:rPr>
@@ -544,7 +544,7 @@
                 <w:noProof/>
                 <w:webHidden/>
               </w:rPr>
-              <w:t>6</w:t>
+              <w:t>9</w:t>
             </w:r>
             <w:r>
               <w:rPr>
@@ -567,7 +567,7 @@
               <w:lang w:eastAsia="es-EC"/>
             </w:rPr>
           </w:pPr>
-          <w:hyperlink w:anchor="_Toc79662635" w:history="1">
+          <w:hyperlink w:anchor="_Toc79690629" w:history="1">
             <w:r>
               <w:rPr>
                 <w:rStyle w:val="Hipervnculo"/>
@@ -575,7 +575,7 @@
                 <w:bCs/>
                 <w:noProof/>
               </w:rPr>
-              <w:t>Feature Envy</w:t>
+              <w:t>Innapropiate Intimacy</w:t>
             </w:r>
             <w:r>
               <w:rPr>
@@ -596,7 +596,7 @@
                 <w:noProof/>
                 <w:webHidden/>
               </w:rPr>
-              <w:instrText xml:space="preserve"> PAGEREF _Toc79662635 \h </w:instrText>
+              <w:instrText xml:space="preserve"> PAGEREF _Toc79690629 \h </w:instrText>
             </w:r>
             <w:r>
               <w:rPr>
@@ -616,7 +616,7 @@
                 <w:noProof/>
                 <w:webHidden/>
               </w:rPr>
-              <w:t>7</w:t>
+              <w:t>11</w:t>
             </w:r>
             <w:r>
               <w:rPr>
@@ -639,7 +639,7 @@
               <w:lang w:eastAsia="es-EC"/>
             </w:rPr>
           </w:pPr>
-          <w:hyperlink w:anchor="_Toc79662636" w:history="1">
+          <w:hyperlink w:anchor="_Toc79690630" w:history="1">
             <w:r>
               <w:rPr>
                 <w:rStyle w:val="Hipervnculo"/>
@@ -647,7 +647,7 @@
                 <w:bCs/>
                 <w:noProof/>
               </w:rPr>
-              <w:t>Innapropiate Intimacy</w:t>
+              <w:t>Speculative Generality</w:t>
             </w:r>
             <w:r>
               <w:rPr>
@@ -668,7 +668,7 @@
                 <w:noProof/>
                 <w:webHidden/>
               </w:rPr>
-              <w:instrText xml:space="preserve"> PAGEREF _Toc79662636 \h </w:instrText>
+              <w:instrText xml:space="preserve"> PAGEREF _Toc79690630 \h </w:instrText>
             </w:r>
             <w:r>
               <w:rPr>
@@ -688,7 +688,7 @@
                 <w:noProof/>
                 <w:webHidden/>
               </w:rPr>
-              <w:t>8</w:t>
+              <w:t>12</w:t>
             </w:r>
             <w:r>
               <w:rPr>
@@ -740,7 +740,7 @@
           <w:szCs w:val="36"/>
         </w:rPr>
       </w:pPr>
-      <w:bookmarkStart w:id="0" w:name="_Toc79662631"/>
+      <w:bookmarkStart w:id="0" w:name="_Toc79690625"/>
       <w:r>
         <w:rPr>
           <w:b/>
@@ -755,7 +755,13 @@
     </w:p>
     <w:p>
       <w:r>
-        <w:t xml:space="preserve">La clase “InformacionAdicionalProfesor” es una clase que posee atributos que podrían adaptarse para estar dentro de la clase “Profesor” sin ningún problema. No hay métodos relevantes y solo posee campos de la clase profesor. Eliminaremos esta clase y moveremos esos atributos a la clase “Profesor”. Además los atributos están públicos lo que no debería pasar. </w:t>
+        <w:t>La clase “InformacionAdicionalProfesor” es una clase que posee atributos que podrían adaptarse para estar dentro de la clase “Profesor” sin ningún problema. No hay métodos relevantes y solo posee campos de la clase profesor. Eliminaremos esta clase y moveremos esos atributos a la clase “Profesor”</w:t>
+      </w:r>
+      <w:r>
+        <w:t xml:space="preserve"> y </w:t>
+      </w:r>
+      <w:r>
+        <w:t>encapsularemos apropiadamente sus atributos.</w:t>
       </w:r>
     </w:p>
     <w:p>
@@ -949,16 +955,14 @@
         <w:pStyle w:val="Subttulo"/>
       </w:pPr>
       <w:r>
+        <w:lastRenderedPageBreak/>
         <w:t>Código Corregido:</w:t>
       </w:r>
-    </w:p>
-    <w:p>
       <w:r>
         <w:rPr>
           <w:noProof/>
           <w:lang w:val="en-US"/>
         </w:rPr>
-        <w:lastRenderedPageBreak/>
         <w:drawing>
           <wp:inline distT="0" distB="0" distL="0" distR="0" wp14:anchorId="2FE3A34D" wp14:editId="018AA20E">
             <wp:extent cx="5612130" cy="4149725"/>
@@ -1024,7 +1028,8 @@
           <w:szCs w:val="36"/>
         </w:rPr>
       </w:pPr>
-      <w:bookmarkStart w:id="1" w:name="_Toc79662632"/>
+      <w:bookmarkStart w:id="1" w:name="_Toc79690626"/>
+      <w:proofErr w:type="spellStart"/>
       <w:r>
         <w:rPr>
           <w:b/>
@@ -1033,16 +1038,552 @@
           <w:szCs w:val="36"/>
         </w:rPr>
         <w:lastRenderedPageBreak/>
-        <w:t>Innapropiate Intimacy</w:t>
+        <w:t>Duplicate</w:t>
+      </w:r>
+      <w:proofErr w:type="spellEnd"/>
+      <w:r>
+        <w:rPr>
+          <w:b/>
+          <w:bCs/>
+          <w:sz w:val="36"/>
+          <w:szCs w:val="36"/>
+        </w:rPr>
+        <w:t xml:space="preserve"> </w:t>
+      </w:r>
+      <w:proofErr w:type="spellStart"/>
+      <w:r>
+        <w:rPr>
+          <w:b/>
+          <w:bCs/>
+          <w:sz w:val="36"/>
+          <w:szCs w:val="36"/>
+        </w:rPr>
+        <w:t>Code</w:t>
       </w:r>
       <w:bookmarkEnd w:id="1"/>
-    </w:p>
-    <w:p>
-      <w:r>
-        <w:t xml:space="preserve">La clase “CalcularSueldoProfesor” posee un método </w:t>
-      </w:r>
-      <w:r>
-        <w:t xml:space="preserve">que accede directamente a los atributos de otra clase. Además esta clase se la podría arreglar y estar perfectamente en la clase profesor y tomar directamente los atributos de ahí. </w:t>
+      <w:proofErr w:type="spellEnd"/>
+      <w:r>
+        <w:rPr>
+          <w:b/>
+          <w:bCs/>
+          <w:sz w:val="36"/>
+          <w:szCs w:val="36"/>
+        </w:rPr>
+        <w:t xml:space="preserve"> </w:t>
+      </w:r>
+    </w:p>
+    <w:p>
+      <w:r>
+        <w:t>En la clase “Estudiante” tenemos dos métodos que usan gran parte del mismo código. Estos son “</w:t>
+      </w:r>
+      <w:proofErr w:type="spellStart"/>
+      <w:r>
+        <w:t>CalcularNotaInicial</w:t>
+      </w:r>
+      <w:proofErr w:type="spellEnd"/>
+      <w:r>
+        <w:t>” y “</w:t>
+      </w:r>
+      <w:proofErr w:type="spellStart"/>
+      <w:r>
+        <w:t>CalcuclarNotaFinal</w:t>
+      </w:r>
+      <w:proofErr w:type="spellEnd"/>
+      <w:r>
+        <w:t>”.</w:t>
+      </w:r>
+    </w:p>
+    <w:p>
+      <w:pPr>
+        <w:pStyle w:val="Subttulo"/>
+      </w:pPr>
+      <w:r>
+        <w:t>Consecuencias:</w:t>
+      </w:r>
+    </w:p>
+    <w:p>
+      <w:r>
+        <w:t>Esto puede complicar el código a la hora de realizar modificaciones debido a que se puede dejar un duplicado sin cambiar. Esto genera errores en los retornos de los métodos</w:t>
+      </w:r>
+      <w:r>
+        <w:t>.</w:t>
+      </w:r>
+    </w:p>
+    <w:p>
+      <w:pPr>
+        <w:pStyle w:val="Subttulo"/>
+      </w:pPr>
+      <w:r>
+        <w:t xml:space="preserve">Técnicas </w:t>
+      </w:r>
+      <w:proofErr w:type="spellStart"/>
+      <w:r>
+        <w:t>Refactoring</w:t>
+      </w:r>
+      <w:proofErr w:type="spellEnd"/>
+      <w:r>
+        <w:t>:</w:t>
+      </w:r>
+    </w:p>
+    <w:p>
+      <w:pPr>
+        <w:pStyle w:val="Prrafodelista"/>
+        <w:numPr>
+          <w:ilvl w:val="0"/>
+          <w:numId w:val="1"/>
+        </w:numPr>
+      </w:pPr>
+      <w:proofErr w:type="spellStart"/>
+      <w:r>
+        <w:t>Extract</w:t>
+      </w:r>
+      <w:proofErr w:type="spellEnd"/>
+      <w:r>
+        <w:t xml:space="preserve"> </w:t>
+      </w:r>
+      <w:proofErr w:type="spellStart"/>
+      <w:r>
+        <w:t>Method</w:t>
+      </w:r>
+      <w:proofErr w:type="spellEnd"/>
+    </w:p>
+    <w:p>
+      <w:pPr>
+        <w:pStyle w:val="Subttulo"/>
+      </w:pPr>
+      <w:r>
+        <w:t xml:space="preserve">Código con </w:t>
+      </w:r>
+      <w:proofErr w:type="spellStart"/>
+      <w:r>
+        <w:t>Smells</w:t>
+      </w:r>
+      <w:proofErr w:type="spellEnd"/>
+      <w:r>
+        <w:t>:</w:t>
+      </w:r>
+    </w:p>
+    <w:p>
+      <w:r>
+        <w:rPr>
+          <w:noProof/>
+          <w:lang w:val="en-US"/>
+        </w:rPr>
+        <w:drawing>
+          <wp:inline distT="0" distB="0" distL="0" distR="0" wp14:anchorId="0BD5CB03" wp14:editId="23D9D9BB">
+            <wp:extent cx="5612130" cy="2386965"/>
+            <wp:effectExtent l="0" t="0" r="7620" b="0"/>
+            <wp:docPr id="5" name="Imagen 5" descr="Interfaz de usuario gráfica, Texto, Aplicación, Correo electrónico&#10;&#10;Descripción generada automáticamente"/>
+            <wp:cNvGraphicFramePr>
+              <a:graphicFrameLocks xmlns:a="http://schemas.openxmlformats.org/drawingml/2006/main" noChangeAspect="1"/>
+            </wp:cNvGraphicFramePr>
+            <a:graphic xmlns:a="http://schemas.openxmlformats.org/drawingml/2006/main">
+              <a:graphicData uri="http://schemas.openxmlformats.org/drawingml/2006/picture">
+                <pic:pic xmlns:pic="http://schemas.openxmlformats.org/drawingml/2006/picture">
+                  <pic:nvPicPr>
+                    <pic:cNvPr id="5" name="Imagen 5" descr="Interfaz de usuario gráfica, Texto, Aplicación, Correo electrónico&#10;&#10;Descripción generada automáticamente"/>
+                    <pic:cNvPicPr/>
+                  </pic:nvPicPr>
+                  <pic:blipFill>
+                    <a:blip r:embed="rId10"/>
+                    <a:stretch>
+                      <a:fillRect/>
+                    </a:stretch>
+                  </pic:blipFill>
+                  <pic:spPr>
+                    <a:xfrm>
+                      <a:off x="0" y="0"/>
+                      <a:ext cx="5612130" cy="2386965"/>
+                    </a:xfrm>
+                    <a:prstGeom prst="rect">
+                      <a:avLst/>
+                    </a:prstGeom>
+                  </pic:spPr>
+                </pic:pic>
+              </a:graphicData>
+            </a:graphic>
+          </wp:inline>
+        </w:drawing>
+      </w:r>
+    </w:p>
+    <w:p>
+      <w:pPr>
+        <w:pStyle w:val="Subttulo"/>
+      </w:pPr>
+      <w:r>
+        <w:t>Código Corregido:</w:t>
+      </w:r>
+    </w:p>
+    <w:p>
+      <w:pPr>
+        <w:rPr>
+          <w:rFonts w:eastAsiaTheme="minorEastAsia"/>
+          <w:color w:val="5A5A5A" w:themeColor="text1" w:themeTint="A5"/>
+          <w:spacing w:val="15"/>
+        </w:rPr>
+      </w:pPr>
+      <w:r>
+        <w:rPr>
+          <w:noProof/>
+        </w:rPr>
+        <w:drawing>
+          <wp:inline distT="0" distB="0" distL="0" distR="0" wp14:anchorId="37527886" wp14:editId="60B420A9">
+            <wp:extent cx="6677025" cy="1666875"/>
+            <wp:effectExtent l="0" t="0" r="9525" b="9525"/>
+            <wp:docPr id="1" name="Imagen 1" descr="Texto&#10;&#10;Descripción generada automáticamente"/>
+            <wp:cNvGraphicFramePr>
+              <a:graphicFrameLocks xmlns:a="http://schemas.openxmlformats.org/drawingml/2006/main" noChangeAspect="1"/>
+            </wp:cNvGraphicFramePr>
+            <a:graphic xmlns:a="http://schemas.openxmlformats.org/drawingml/2006/main">
+              <a:graphicData uri="http://schemas.openxmlformats.org/drawingml/2006/picture">
+                <pic:pic xmlns:pic="http://schemas.openxmlformats.org/drawingml/2006/picture">
+                  <pic:nvPicPr>
+                    <pic:cNvPr id="1" name="Imagen 1" descr="Texto&#10;&#10;Descripción generada automáticamente"/>
+                    <pic:cNvPicPr/>
+                  </pic:nvPicPr>
+                  <pic:blipFill>
+                    <a:blip r:embed="rId11"/>
+                    <a:stretch>
+                      <a:fillRect/>
+                    </a:stretch>
+                  </pic:blipFill>
+                  <pic:spPr>
+                    <a:xfrm>
+                      <a:off x="0" y="0"/>
+                      <a:ext cx="6685935" cy="1669099"/>
+                    </a:xfrm>
+                    <a:prstGeom prst="rect">
+                      <a:avLst/>
+                    </a:prstGeom>
+                  </pic:spPr>
+                </pic:pic>
+              </a:graphicData>
+            </a:graphic>
+          </wp:inline>
+        </w:drawing>
+      </w:r>
+      <w:r>
+        <w:br w:type="page"/>
+      </w:r>
+    </w:p>
+    <w:p>
+      <w:pPr>
+        <w:pStyle w:val="Ttulo1"/>
+        <w:rPr>
+          <w:b/>
+          <w:bCs/>
+          <w:sz w:val="36"/>
+          <w:szCs w:val="36"/>
+        </w:rPr>
+      </w:pPr>
+      <w:bookmarkStart w:id="2" w:name="_Toc79690627"/>
+      <w:proofErr w:type="spellStart"/>
+      <w:r>
+        <w:rPr>
+          <w:b/>
+          <w:bCs/>
+          <w:sz w:val="36"/>
+          <w:szCs w:val="36"/>
+        </w:rPr>
+        <w:lastRenderedPageBreak/>
+        <w:t>Feature</w:t>
+      </w:r>
+      <w:proofErr w:type="spellEnd"/>
+      <w:r>
+        <w:rPr>
+          <w:b/>
+          <w:bCs/>
+          <w:sz w:val="36"/>
+          <w:szCs w:val="36"/>
+        </w:rPr>
+        <w:t xml:space="preserve"> </w:t>
+      </w:r>
+      <w:proofErr w:type="spellStart"/>
+      <w:r>
+        <w:rPr>
+          <w:b/>
+          <w:bCs/>
+          <w:sz w:val="36"/>
+          <w:szCs w:val="36"/>
+        </w:rPr>
+        <w:t>Envy</w:t>
+      </w:r>
+      <w:bookmarkEnd w:id="2"/>
+      <w:proofErr w:type="spellEnd"/>
+    </w:p>
+    <w:p>
+      <w:r>
+        <w:t xml:space="preserve">La clase “Ayudante” accedes a atributos de la clase “Estudiante” demasiado. Lo que genera una delegación de sus funciones. Esto se puede arreglar con una herencia. </w:t>
+      </w:r>
+    </w:p>
+    <w:p>
+      <w:pPr>
+        <w:pStyle w:val="Subttulo"/>
+      </w:pPr>
+      <w:r>
+        <w:t>Consecuencias:</w:t>
+      </w:r>
+    </w:p>
+    <w:p>
+      <w:r>
+        <w:t>El código se vuelve más difícil de mantener e inentendible en ciertos casos. Además</w:t>
+      </w:r>
+      <w:r>
+        <w:t xml:space="preserve">, </w:t>
+      </w:r>
+      <w:r>
+        <w:t xml:space="preserve">que un cambio en estudiante podría dañar métodos en ayudante. </w:t>
+      </w:r>
+    </w:p>
+    <w:p>
+      <w:pPr>
+        <w:pStyle w:val="Subttulo"/>
+      </w:pPr>
+      <w:r>
+        <w:t xml:space="preserve">Técnicas </w:t>
+      </w:r>
+      <w:proofErr w:type="spellStart"/>
+      <w:r>
+        <w:t>Refactoring</w:t>
+      </w:r>
+      <w:proofErr w:type="spellEnd"/>
+      <w:r>
+        <w:t>:</w:t>
+      </w:r>
+    </w:p>
+    <w:p>
+      <w:pPr>
+        <w:pStyle w:val="Prrafodelista"/>
+        <w:numPr>
+          <w:ilvl w:val="0"/>
+          <w:numId w:val="1"/>
+        </w:numPr>
+      </w:pPr>
+      <w:proofErr w:type="spellStart"/>
+      <w:r>
+        <w:t>Replace</w:t>
+      </w:r>
+      <w:proofErr w:type="spellEnd"/>
+      <w:r>
+        <w:t xml:space="preserve"> </w:t>
+      </w:r>
+      <w:proofErr w:type="spellStart"/>
+      <w:r>
+        <w:t>Delegation</w:t>
+      </w:r>
+      <w:proofErr w:type="spellEnd"/>
+      <w:r>
+        <w:t xml:space="preserve"> </w:t>
+      </w:r>
+      <w:proofErr w:type="spellStart"/>
+      <w:r>
+        <w:t>with</w:t>
+      </w:r>
+      <w:proofErr w:type="spellEnd"/>
+      <w:r>
+        <w:t xml:space="preserve"> </w:t>
+      </w:r>
+      <w:proofErr w:type="spellStart"/>
+      <w:r>
+        <w:t>Inheritance</w:t>
+      </w:r>
+      <w:proofErr w:type="spellEnd"/>
+    </w:p>
+    <w:p>
+      <w:pPr>
+        <w:pStyle w:val="Subttulo"/>
+      </w:pPr>
+      <w:r>
+        <w:t xml:space="preserve">Código con </w:t>
+      </w:r>
+      <w:proofErr w:type="spellStart"/>
+      <w:r>
+        <w:t>Smells</w:t>
+      </w:r>
+      <w:proofErr w:type="spellEnd"/>
+      <w:r>
+        <w:t>:</w:t>
+      </w:r>
+    </w:p>
+    <w:p>
+      <w:r>
+        <w:rPr>
+          <w:noProof/>
+          <w:lang w:val="en-US"/>
+        </w:rPr>
+        <w:drawing>
+          <wp:inline distT="0" distB="0" distL="0" distR="0" wp14:anchorId="76FDABD9" wp14:editId="7CB69160">
+            <wp:extent cx="5612130" cy="5005705"/>
+            <wp:effectExtent l="0" t="0" r="7620" b="4445"/>
+            <wp:docPr id="6" name="Imagen 6" descr="Interfaz de usuario gráfica, Texto, Aplicación, Correo electrónico&#10;&#10;Descripción generada automáticamente"/>
+            <wp:cNvGraphicFramePr>
+              <a:graphicFrameLocks xmlns:a="http://schemas.openxmlformats.org/drawingml/2006/main" noChangeAspect="1"/>
+            </wp:cNvGraphicFramePr>
+            <a:graphic xmlns:a="http://schemas.openxmlformats.org/drawingml/2006/main">
+              <a:graphicData uri="http://schemas.openxmlformats.org/drawingml/2006/picture">
+                <pic:pic xmlns:pic="http://schemas.openxmlformats.org/drawingml/2006/picture">
+                  <pic:nvPicPr>
+                    <pic:cNvPr id="6" name="Imagen 6" descr="Interfaz de usuario gráfica, Texto, Aplicación, Correo electrónico&#10;&#10;Descripción generada automáticamente"/>
+                    <pic:cNvPicPr/>
+                  </pic:nvPicPr>
+                  <pic:blipFill>
+                    <a:blip r:embed="rId12"/>
+                    <a:stretch>
+                      <a:fillRect/>
+                    </a:stretch>
+                  </pic:blipFill>
+                  <pic:spPr>
+                    <a:xfrm>
+                      <a:off x="0" y="0"/>
+                      <a:ext cx="5612130" cy="5005705"/>
+                    </a:xfrm>
+                    <a:prstGeom prst="rect">
+                      <a:avLst/>
+                    </a:prstGeom>
+                  </pic:spPr>
+                </pic:pic>
+              </a:graphicData>
+            </a:graphic>
+          </wp:inline>
+        </w:drawing>
+      </w:r>
+    </w:p>
+    <w:p>
+      <w:pPr>
+        <w:pStyle w:val="Subttulo"/>
+      </w:pPr>
+      <w:r>
+        <w:lastRenderedPageBreak/>
+        <w:t>Código Corregido:</w:t>
+      </w:r>
+      <w:r>
+        <w:rPr>
+          <w:noProof/>
+        </w:rPr>
+        <w:drawing>
+          <wp:inline distT="0" distB="0" distL="0" distR="0" wp14:anchorId="02969189" wp14:editId="0975DE75">
+            <wp:extent cx="5612130" cy="2898140"/>
+            <wp:effectExtent l="0" t="0" r="7620" b="0"/>
+            <wp:docPr id="4" name="Imagen 4" descr="Texto&#10;&#10;Descripción generada automáticamente"/>
+            <wp:cNvGraphicFramePr>
+              <a:graphicFrameLocks xmlns:a="http://schemas.openxmlformats.org/drawingml/2006/main" noChangeAspect="1"/>
+            </wp:cNvGraphicFramePr>
+            <a:graphic xmlns:a="http://schemas.openxmlformats.org/drawingml/2006/main">
+              <a:graphicData uri="http://schemas.openxmlformats.org/drawingml/2006/picture">
+                <pic:pic xmlns:pic="http://schemas.openxmlformats.org/drawingml/2006/picture">
+                  <pic:nvPicPr>
+                    <pic:cNvPr id="4" name="Imagen 4" descr="Texto&#10;&#10;Descripción generada automáticamente"/>
+                    <pic:cNvPicPr/>
+                  </pic:nvPicPr>
+                  <pic:blipFill>
+                    <a:blip r:embed="rId13"/>
+                    <a:stretch>
+                      <a:fillRect/>
+                    </a:stretch>
+                  </pic:blipFill>
+                  <pic:spPr>
+                    <a:xfrm>
+                      <a:off x="0" y="0"/>
+                      <a:ext cx="5612130" cy="2898140"/>
+                    </a:xfrm>
+                    <a:prstGeom prst="rect">
+                      <a:avLst/>
+                    </a:prstGeom>
+                  </pic:spPr>
+                </pic:pic>
+              </a:graphicData>
+            </a:graphic>
+          </wp:inline>
+        </w:drawing>
+      </w:r>
+    </w:p>
+    <w:p>
+      <w:pPr>
+        <w:rPr>
+          <w:rFonts w:eastAsiaTheme="minorEastAsia"/>
+          <w:color w:val="5A5A5A" w:themeColor="text1" w:themeTint="A5"/>
+          <w:spacing w:val="15"/>
+        </w:rPr>
+      </w:pPr>
+      <w:r>
+        <w:br w:type="page"/>
+      </w:r>
+    </w:p>
+    <w:p>
+      <w:pPr>
+        <w:pStyle w:val="Ttulo1"/>
+        <w:rPr>
+          <w:b/>
+          <w:bCs/>
+          <w:sz w:val="36"/>
+          <w:szCs w:val="36"/>
+        </w:rPr>
+      </w:pPr>
+    </w:p>
+    <w:p>
+      <w:pPr>
+        <w:pStyle w:val="Ttulo1"/>
+        <w:rPr>
+          <w:b/>
+          <w:bCs/>
+          <w:sz w:val="36"/>
+          <w:szCs w:val="36"/>
+        </w:rPr>
+      </w:pPr>
+      <w:bookmarkStart w:id="3" w:name="_Toc79690628"/>
+      <w:proofErr w:type="spellStart"/>
+      <w:r>
+        <w:rPr>
+          <w:b/>
+          <w:bCs/>
+          <w:sz w:val="36"/>
+          <w:szCs w:val="36"/>
+        </w:rPr>
+        <w:t>Innapropiate</w:t>
+      </w:r>
+      <w:proofErr w:type="spellEnd"/>
+      <w:r>
+        <w:rPr>
+          <w:b/>
+          <w:bCs/>
+          <w:sz w:val="36"/>
+          <w:szCs w:val="36"/>
+        </w:rPr>
+        <w:t xml:space="preserve"> </w:t>
+      </w:r>
+      <w:proofErr w:type="spellStart"/>
+      <w:r>
+        <w:rPr>
+          <w:b/>
+          <w:bCs/>
+          <w:sz w:val="36"/>
+          <w:szCs w:val="36"/>
+        </w:rPr>
+        <w:t>Intimacy</w:t>
+      </w:r>
+      <w:bookmarkEnd w:id="3"/>
+      <w:proofErr w:type="spellEnd"/>
+    </w:p>
+    <w:p>
+      <w:r>
+        <w:t>La clase “</w:t>
+      </w:r>
+      <w:proofErr w:type="spellStart"/>
+      <w:r>
+        <w:t>CalcularSueldoProfesor</w:t>
+      </w:r>
+      <w:proofErr w:type="spellEnd"/>
+      <w:r>
+        <w:t xml:space="preserve">” posee un método </w:t>
+      </w:r>
+      <w:r>
+        <w:t>que accede directamente a los atributos de otra clase. Además</w:t>
+      </w:r>
+      <w:r>
+        <w:t>,</w:t>
+      </w:r>
+      <w:r>
+        <w:t xml:space="preserve"> esta clase se la podría arreglar y estar perfectamente en la clase profesor y tomar directamente los atributos de ahí. </w:t>
       </w:r>
     </w:p>
     <w:p>
@@ -1127,7 +1668,7 @@
                     <pic:cNvPicPr/>
                   </pic:nvPicPr>
                   <pic:blipFill>
-                    <a:blip r:embed="rId10">
+                    <a:blip r:embed="rId14">
                       <a:extLst>
                         <a:ext uri="{28A0092B-C50C-407E-A947-70E740481C1C}">
                           <a14:useLocalDpi xmlns:a14="http://schemas.microsoft.com/office/drawing/2010/main" val="0"/>
@@ -1159,16 +1700,14 @@
         <w:pStyle w:val="Subttulo"/>
       </w:pPr>
       <w:r>
+        <w:lastRenderedPageBreak/>
         <w:t>Código Corregido:</w:t>
       </w:r>
-    </w:p>
-    <w:p>
       <w:r>
         <w:rPr>
           <w:noProof/>
           <w:lang w:val="en-US"/>
         </w:rPr>
-        <w:lastRenderedPageBreak/>
         <w:drawing>
           <wp:inline distT="0" distB="0" distL="0" distR="0" wp14:anchorId="25D9B5AE" wp14:editId="20FD868E">
             <wp:extent cx="5612130" cy="3783965"/>
@@ -1185,7 +1724,7 @@
                     <pic:cNvPicPr/>
                   </pic:nvPicPr>
                   <pic:blipFill>
-                    <a:blip r:embed="rId11">
+                    <a:blip r:embed="rId15">
                       <a:extLst>
                         <a:ext uri="{28A0092B-C50C-407E-A947-70E740481C1C}">
                           <a14:useLocalDpi xmlns:a14="http://schemas.microsoft.com/office/drawing/2010/main" val="0"/>
@@ -1234,7 +1773,8 @@
           <w:szCs w:val="36"/>
         </w:rPr>
       </w:pPr>
-      <w:bookmarkStart w:id="2" w:name="_Toc79662633"/>
+      <w:bookmarkStart w:id="4" w:name="_Toc79690629"/>
+      <w:proofErr w:type="spellStart"/>
       <w:r>
         <w:rPr>
           <w:b/>
@@ -1243,9 +1783,9 @@
           <w:szCs w:val="36"/>
         </w:rPr>
         <w:lastRenderedPageBreak/>
-        <w:t>Speculative Generality</w:t>
-      </w:r>
-      <w:bookmarkEnd w:id="2"/>
+        <w:t>Innapropiate</w:t>
+      </w:r>
+      <w:proofErr w:type="spellEnd"/>
       <w:r>
         <w:rPr>
           <w:b/>
@@ -1255,6 +1795,391 @@
         </w:rPr>
         <w:t xml:space="preserve"> </w:t>
       </w:r>
+      <w:proofErr w:type="spellStart"/>
+      <w:r>
+        <w:rPr>
+          <w:b/>
+          <w:bCs/>
+          <w:sz w:val="36"/>
+          <w:szCs w:val="36"/>
+        </w:rPr>
+        <w:t>Intimacy</w:t>
+      </w:r>
+      <w:bookmarkEnd w:id="4"/>
+      <w:proofErr w:type="spellEnd"/>
+      <w:r>
+        <w:rPr>
+          <w:b/>
+          <w:bCs/>
+          <w:sz w:val="36"/>
+          <w:szCs w:val="36"/>
+        </w:rPr>
+        <w:t xml:space="preserve"> </w:t>
+      </w:r>
+      <w:r>
+        <w:rPr>
+          <w:b/>
+          <w:bCs/>
+          <w:sz w:val="36"/>
+          <w:szCs w:val="36"/>
+        </w:rPr>
+        <w:t xml:space="preserve"> </w:t>
+      </w:r>
+    </w:p>
+    <w:p>
+      <w:r>
+        <w:t>E</w:t>
+      </w:r>
+      <w:r>
+        <w:t xml:space="preserve">l método </w:t>
+      </w:r>
+      <w:r>
+        <w:t>“</w:t>
+      </w:r>
+      <w:proofErr w:type="spellStart"/>
+      <w:r>
+        <w:t>calcularNotaTotal</w:t>
+      </w:r>
+      <w:proofErr w:type="spellEnd"/>
+      <w:r>
+        <w:t>”</w:t>
+      </w:r>
+      <w:r>
+        <w:t xml:space="preserve"> tiene como parámetro un objeto de tipo Paralelo, y este accede a su objeto Materia para </w:t>
+      </w:r>
+      <w:r>
+        <w:t>poder</w:t>
+      </w:r>
+      <w:r>
+        <w:t xml:space="preserve"> acceder directamente a los atributos de la clase Materia</w:t>
+      </w:r>
+      <w:r>
+        <w:t xml:space="preserve">. </w:t>
+      </w:r>
+      <w:proofErr w:type="gramStart"/>
+      <w:r>
+        <w:t>Además</w:t>
+      </w:r>
+      <w:proofErr w:type="gramEnd"/>
+      <w:r>
+        <w:t xml:space="preserve"> esto genera un mal encapsulamiento. </w:t>
+      </w:r>
+    </w:p>
+    <w:p>
+      <w:pPr>
+        <w:pStyle w:val="Subttulo"/>
+      </w:pPr>
+      <w:r>
+        <w:t>Consecuencias:</w:t>
+      </w:r>
+    </w:p>
+    <w:p>
+      <w:r>
+        <w:t>El acceso sin restricciones podría generar consecuencias como que la información pueda ser manipulada.</w:t>
+      </w:r>
+    </w:p>
+    <w:p>
+      <w:pPr>
+        <w:pStyle w:val="Subttulo"/>
+      </w:pPr>
+      <w:r>
+        <w:t xml:space="preserve">Técnicas </w:t>
+      </w:r>
+      <w:proofErr w:type="spellStart"/>
+      <w:r>
+        <w:t>Refactoring</w:t>
+      </w:r>
+      <w:proofErr w:type="spellEnd"/>
+      <w:r>
+        <w:t>:</w:t>
+      </w:r>
+    </w:p>
+    <w:p>
+      <w:pPr>
+        <w:pStyle w:val="Prrafodelista"/>
+        <w:numPr>
+          <w:ilvl w:val="0"/>
+          <w:numId w:val="1"/>
+        </w:numPr>
+      </w:pPr>
+      <w:proofErr w:type="spellStart"/>
+      <w:r>
+        <w:t>Encapsulate</w:t>
+      </w:r>
+      <w:proofErr w:type="spellEnd"/>
+      <w:r>
+        <w:t xml:space="preserve"> Field</w:t>
+      </w:r>
+    </w:p>
+    <w:p>
+      <w:pPr>
+        <w:pStyle w:val="Subttulo"/>
+      </w:pPr>
+      <w:r>
+        <w:t xml:space="preserve">Código con </w:t>
+      </w:r>
+      <w:proofErr w:type="spellStart"/>
+      <w:r>
+        <w:t>Smells</w:t>
+      </w:r>
+      <w:proofErr w:type="spellEnd"/>
+      <w:r>
+        <w:t>:</w:t>
+      </w:r>
+    </w:p>
+    <w:p>
+      <w:r>
+        <w:rPr>
+          <w:noProof/>
+          <w:lang w:val="en-US"/>
+        </w:rPr>
+        <w:drawing>
+          <wp:inline distT="0" distB="0" distL="0" distR="0" wp14:anchorId="556CDDA5" wp14:editId="4C7FF8F5">
+            <wp:extent cx="2476846" cy="1905266"/>
+            <wp:effectExtent l="0" t="0" r="0" b="0"/>
+            <wp:docPr id="8" name="Imagen 8" descr="Texto, Carta&#10;&#10;Descripción generada automáticamente"/>
+            <wp:cNvGraphicFramePr>
+              <a:graphicFrameLocks xmlns:a="http://schemas.openxmlformats.org/drawingml/2006/main" noChangeAspect="1"/>
+            </wp:cNvGraphicFramePr>
+            <a:graphic xmlns:a="http://schemas.openxmlformats.org/drawingml/2006/main">
+              <a:graphicData uri="http://schemas.openxmlformats.org/drawingml/2006/picture">
+                <pic:pic xmlns:pic="http://schemas.openxmlformats.org/drawingml/2006/picture">
+                  <pic:nvPicPr>
+                    <pic:cNvPr id="8" name="Imagen 8" descr="Texto, Carta&#10;&#10;Descripción generada automáticamente"/>
+                    <pic:cNvPicPr/>
+                  </pic:nvPicPr>
+                  <pic:blipFill>
+                    <a:blip r:embed="rId16"/>
+                    <a:stretch>
+                      <a:fillRect/>
+                    </a:stretch>
+                  </pic:blipFill>
+                  <pic:spPr>
+                    <a:xfrm>
+                      <a:off x="0" y="0"/>
+                      <a:ext cx="2476846" cy="1905266"/>
+                    </a:xfrm>
+                    <a:prstGeom prst="rect">
+                      <a:avLst/>
+                    </a:prstGeom>
+                  </pic:spPr>
+                </pic:pic>
+              </a:graphicData>
+            </a:graphic>
+          </wp:inline>
+        </w:drawing>
+      </w:r>
+    </w:p>
+    <w:p>
+      <w:r>
+        <w:rPr>
+          <w:noProof/>
+          <w:lang w:val="en-US"/>
+        </w:rPr>
+        <w:drawing>
+          <wp:inline distT="0" distB="0" distL="0" distR="0" wp14:anchorId="647E9CB4" wp14:editId="684E8D17">
+            <wp:extent cx="5612130" cy="1090930"/>
+            <wp:effectExtent l="0" t="0" r="7620" b="0"/>
+            <wp:docPr id="7" name="Imagen 7" descr="Imagen que contiene Texto&#10;&#10;Descripción generada automáticamente"/>
+            <wp:cNvGraphicFramePr>
+              <a:graphicFrameLocks xmlns:a="http://schemas.openxmlformats.org/drawingml/2006/main" noChangeAspect="1"/>
+            </wp:cNvGraphicFramePr>
+            <a:graphic xmlns:a="http://schemas.openxmlformats.org/drawingml/2006/main">
+              <a:graphicData uri="http://schemas.openxmlformats.org/drawingml/2006/picture">
+                <pic:pic xmlns:pic="http://schemas.openxmlformats.org/drawingml/2006/picture">
+                  <pic:nvPicPr>
+                    <pic:cNvPr id="7" name="Imagen 7" descr="Imagen que contiene Texto&#10;&#10;Descripción generada automáticamente"/>
+                    <pic:cNvPicPr/>
+                  </pic:nvPicPr>
+                  <pic:blipFill>
+                    <a:blip r:embed="rId17"/>
+                    <a:stretch>
+                      <a:fillRect/>
+                    </a:stretch>
+                  </pic:blipFill>
+                  <pic:spPr>
+                    <a:xfrm>
+                      <a:off x="0" y="0"/>
+                      <a:ext cx="5612130" cy="1090930"/>
+                    </a:xfrm>
+                    <a:prstGeom prst="rect">
+                      <a:avLst/>
+                    </a:prstGeom>
+                  </pic:spPr>
+                </pic:pic>
+              </a:graphicData>
+            </a:graphic>
+          </wp:inline>
+        </w:drawing>
+      </w:r>
+    </w:p>
+    <w:p>
+      <w:pPr>
+        <w:pStyle w:val="Subttulo"/>
+      </w:pPr>
+      <w:r>
+        <w:t>Código Corregido:</w:t>
+      </w:r>
+    </w:p>
+    <w:p>
+      <w:pPr>
+        <w:pStyle w:val="Subttulo"/>
+      </w:pPr>
+    </w:p>
+    <w:p>
+      <w:pPr>
+        <w:pStyle w:val="Subttulo"/>
+      </w:pPr>
+      <w:r>
+        <w:rPr>
+          <w:noProof/>
+        </w:rPr>
+        <w:drawing>
+          <wp:inline distT="0" distB="0" distL="0" distR="0" wp14:anchorId="09525496" wp14:editId="25B3D9D0">
+            <wp:extent cx="5612130" cy="1422400"/>
+            <wp:effectExtent l="0" t="0" r="7620" b="6350"/>
+            <wp:docPr id="3" name="Imagen 3" descr="Texto&#10;&#10;Descripción generada automáticamente"/>
+            <wp:cNvGraphicFramePr>
+              <a:graphicFrameLocks xmlns:a="http://schemas.openxmlformats.org/drawingml/2006/main" noChangeAspect="1"/>
+            </wp:cNvGraphicFramePr>
+            <a:graphic xmlns:a="http://schemas.openxmlformats.org/drawingml/2006/main">
+              <a:graphicData uri="http://schemas.openxmlformats.org/drawingml/2006/picture">
+                <pic:pic xmlns:pic="http://schemas.openxmlformats.org/drawingml/2006/picture">
+                  <pic:nvPicPr>
+                    <pic:cNvPr id="3" name="Imagen 3" descr="Texto&#10;&#10;Descripción generada automáticamente"/>
+                    <pic:cNvPicPr/>
+                  </pic:nvPicPr>
+                  <pic:blipFill>
+                    <a:blip r:embed="rId18"/>
+                    <a:stretch>
+                      <a:fillRect/>
+                    </a:stretch>
+                  </pic:blipFill>
+                  <pic:spPr>
+                    <a:xfrm>
+                      <a:off x="0" y="0"/>
+                      <a:ext cx="5612130" cy="1422400"/>
+                    </a:xfrm>
+                    <a:prstGeom prst="rect">
+                      <a:avLst/>
+                    </a:prstGeom>
+                  </pic:spPr>
+                </pic:pic>
+              </a:graphicData>
+            </a:graphic>
+          </wp:inline>
+        </w:drawing>
+      </w:r>
+    </w:p>
+    <w:p>
+      <w:r>
+        <w:rPr>
+          <w:noProof/>
+        </w:rPr>
+        <w:lastRenderedPageBreak/>
+        <w:drawing>
+          <wp:inline distT="0" distB="0" distL="0" distR="0" wp14:anchorId="46401F91" wp14:editId="2507D80B">
+            <wp:extent cx="3352800" cy="5133975"/>
+            <wp:effectExtent l="0" t="0" r="0" b="9525"/>
+            <wp:docPr id="2" name="Imagen 2" descr="Texto&#10;&#10;Descripción generada automáticamente"/>
+            <wp:cNvGraphicFramePr>
+              <a:graphicFrameLocks xmlns:a="http://schemas.openxmlformats.org/drawingml/2006/main" noChangeAspect="1"/>
+            </wp:cNvGraphicFramePr>
+            <a:graphic xmlns:a="http://schemas.openxmlformats.org/drawingml/2006/main">
+              <a:graphicData uri="http://schemas.openxmlformats.org/drawingml/2006/picture">
+                <pic:pic xmlns:pic="http://schemas.openxmlformats.org/drawingml/2006/picture">
+                  <pic:nvPicPr>
+                    <pic:cNvPr id="2" name="Imagen 2" descr="Texto&#10;&#10;Descripción generada automáticamente"/>
+                    <pic:cNvPicPr/>
+                  </pic:nvPicPr>
+                  <pic:blipFill>
+                    <a:blip r:embed="rId19"/>
+                    <a:stretch>
+                      <a:fillRect/>
+                    </a:stretch>
+                  </pic:blipFill>
+                  <pic:spPr>
+                    <a:xfrm>
+                      <a:off x="0" y="0"/>
+                      <a:ext cx="3352800" cy="5133975"/>
+                    </a:xfrm>
+                    <a:prstGeom prst="rect">
+                      <a:avLst/>
+                    </a:prstGeom>
+                  </pic:spPr>
+                </pic:pic>
+              </a:graphicData>
+            </a:graphic>
+          </wp:inline>
+        </w:drawing>
+      </w:r>
+    </w:p>
+    <w:p/>
+    <w:p>
+      <w:pPr>
+        <w:pStyle w:val="Ttulo1"/>
+        <w:rPr>
+          <w:b/>
+          <w:bCs/>
+          <w:sz w:val="36"/>
+          <w:szCs w:val="36"/>
+        </w:rPr>
+      </w:pPr>
+    </w:p>
+    <w:p/>
+    <w:p/>
+    <w:p>
+      <w:pPr>
+        <w:pStyle w:val="Ttulo1"/>
+        <w:rPr>
+          <w:b/>
+          <w:bCs/>
+          <w:sz w:val="36"/>
+          <w:szCs w:val="36"/>
+        </w:rPr>
+      </w:pPr>
+      <w:bookmarkStart w:id="5" w:name="_Toc79690630"/>
+      <w:proofErr w:type="spellStart"/>
+      <w:r>
+        <w:rPr>
+          <w:b/>
+          <w:bCs/>
+          <w:sz w:val="36"/>
+          <w:szCs w:val="36"/>
+        </w:rPr>
+        <w:t>Speculative</w:t>
+      </w:r>
+      <w:proofErr w:type="spellEnd"/>
+      <w:r>
+        <w:rPr>
+          <w:b/>
+          <w:bCs/>
+          <w:sz w:val="36"/>
+          <w:szCs w:val="36"/>
+        </w:rPr>
+        <w:t xml:space="preserve"> </w:t>
+      </w:r>
+      <w:proofErr w:type="spellStart"/>
+      <w:r>
+        <w:rPr>
+          <w:b/>
+          <w:bCs/>
+          <w:sz w:val="36"/>
+          <w:szCs w:val="36"/>
+        </w:rPr>
+        <w:t>Generality</w:t>
+      </w:r>
+      <w:bookmarkEnd w:id="5"/>
+      <w:proofErr w:type="spellEnd"/>
+      <w:r>
+        <w:rPr>
+          <w:b/>
+          <w:bCs/>
+          <w:sz w:val="36"/>
+          <w:szCs w:val="36"/>
+        </w:rPr>
+        <w:t xml:space="preserve"> </w:t>
+      </w:r>
     </w:p>
     <w:p>
       <w:r>
@@ -1285,10 +2210,12 @@
       <w:r>
         <w:t>manteni</w:t>
       </w:r>
-      <w:bookmarkStart w:id="3" w:name="_GoBack"/>
-      <w:bookmarkEnd w:id="3"/>
-      <w:r>
-        <w:t>mientos, el cual se hará uso de ellos. Pero de acuerdo al propósito de este software no tiene importancia que se encuentren allí, provocando su difícil entendimiento.</w:t>
+      <w:r>
+        <w:t xml:space="preserve">mientos, el cual se hará uso de ellos. Pero de acuerdo al </w:t>
+      </w:r>
+      <w:r>
+        <w:lastRenderedPageBreak/>
+        <w:t>propósito de este software no tiene importancia que se encuentren allí, provocando su difícil entendimiento.</w:t>
       </w:r>
     </w:p>
     <w:p>
@@ -1341,7 +2268,7 @@
                     <pic:cNvPicPr/>
                   </pic:nvPicPr>
                   <pic:blipFill>
-                    <a:blip r:embed="rId12">
+                    <a:blip r:embed="rId20">
                       <a:extLst>
                         <a:ext uri="{28A0092B-C50C-407E-A947-70E740481C1C}">
                           <a14:useLocalDpi xmlns:a14="http://schemas.microsoft.com/office/drawing/2010/main" val="0"/>
@@ -1389,7 +2316,6 @@
           <w:noProof/>
           <w:lang w:val="en-US"/>
         </w:rPr>
-        <w:lastRenderedPageBreak/>
         <w:drawing>
           <wp:inline distT="0" distB="0" distL="0" distR="0" wp14:anchorId="1D76C69A" wp14:editId="586D1D9A">
             <wp:extent cx="5612130" cy="2595880"/>
@@ -1406,7 +2332,7 @@
                     <pic:cNvPicPr/>
                   </pic:nvPicPr>
                   <pic:blipFill>
-                    <a:blip r:embed="rId13">
+                    <a:blip r:embed="rId21">
                       <a:extLst>
                         <a:ext uri="{28A0092B-C50C-407E-A947-70E740481C1C}">
                           <a14:useLocalDpi xmlns:a14="http://schemas.microsoft.com/office/drawing/2010/main" val="0"/>
@@ -1432,603 +2358,6 @@
           </wp:inline>
         </w:drawing>
       </w:r>
-      <w:r>
-        <w:br w:type="page"/>
-      </w:r>
-    </w:p>
-    <w:p>
-      <w:pPr>
-        <w:pStyle w:val="Ttulo1"/>
-        <w:rPr>
-          <w:b/>
-          <w:bCs/>
-          <w:sz w:val="36"/>
-          <w:szCs w:val="36"/>
-        </w:rPr>
-      </w:pPr>
-      <w:bookmarkStart w:id="4" w:name="_Toc79662634"/>
-      <w:proofErr w:type="spellStart"/>
-      <w:r>
-        <w:rPr>
-          <w:b/>
-          <w:bCs/>
-          <w:sz w:val="36"/>
-          <w:szCs w:val="36"/>
-        </w:rPr>
-        <w:lastRenderedPageBreak/>
-        <w:t>Duplicate</w:t>
-      </w:r>
-      <w:proofErr w:type="spellEnd"/>
-      <w:r>
-        <w:rPr>
-          <w:b/>
-          <w:bCs/>
-          <w:sz w:val="36"/>
-          <w:szCs w:val="36"/>
-        </w:rPr>
-        <w:t xml:space="preserve"> </w:t>
-      </w:r>
-      <w:proofErr w:type="spellStart"/>
-      <w:r>
-        <w:rPr>
-          <w:b/>
-          <w:bCs/>
-          <w:sz w:val="36"/>
-          <w:szCs w:val="36"/>
-        </w:rPr>
-        <w:t>Code</w:t>
-      </w:r>
-      <w:bookmarkEnd w:id="4"/>
-      <w:proofErr w:type="spellEnd"/>
-      <w:r>
-        <w:rPr>
-          <w:b/>
-          <w:bCs/>
-          <w:sz w:val="36"/>
-          <w:szCs w:val="36"/>
-        </w:rPr>
-        <w:t xml:space="preserve"> </w:t>
-      </w:r>
-    </w:p>
-    <w:p>
-      <w:r>
-        <w:t>En la clase “Estudiante” tenemos dos métodos que usan gran parte del mismo código. Estos son “</w:t>
-      </w:r>
-      <w:proofErr w:type="spellStart"/>
-      <w:r>
-        <w:t>CalcularNotaInicial</w:t>
-      </w:r>
-      <w:proofErr w:type="spellEnd"/>
-      <w:r>
-        <w:t>” y “</w:t>
-      </w:r>
-      <w:proofErr w:type="spellStart"/>
-      <w:r>
-        <w:t>CalcuclarNotaFinal</w:t>
-      </w:r>
-      <w:proofErr w:type="spellEnd"/>
-      <w:r>
-        <w:t>”.</w:t>
-      </w:r>
-    </w:p>
-    <w:p>
-      <w:pPr>
-        <w:pStyle w:val="Subttulo"/>
-      </w:pPr>
-      <w:r>
-        <w:t>Consecuencias:</w:t>
-      </w:r>
-    </w:p>
-    <w:p>
-      <w:r>
-        <w:t xml:space="preserve">Esto puede complicar el código a la hora de realizar modificaciones debido a que se puede dejar un duplicado sin cambiar. Esto genera errores en los retornos de los métodos. </w:t>
-      </w:r>
-    </w:p>
-    <w:p>
-      <w:pPr>
-        <w:pStyle w:val="Subttulo"/>
-      </w:pPr>
-      <w:r>
-        <w:t>Técnicas Refactoring:</w:t>
-      </w:r>
-    </w:p>
-    <w:p>
-      <w:pPr>
-        <w:pStyle w:val="Prrafodelista"/>
-        <w:numPr>
-          <w:ilvl w:val="0"/>
-          <w:numId w:val="1"/>
-        </w:numPr>
-      </w:pPr>
-      <w:proofErr w:type="spellStart"/>
-      <w:r>
-        <w:t>Extract</w:t>
-      </w:r>
-      <w:proofErr w:type="spellEnd"/>
-      <w:r>
-        <w:t xml:space="preserve"> </w:t>
-      </w:r>
-      <w:proofErr w:type="spellStart"/>
-      <w:r>
-        <w:t>Method</w:t>
-      </w:r>
-      <w:proofErr w:type="spellEnd"/>
-    </w:p>
-    <w:p>
-      <w:pPr>
-        <w:pStyle w:val="Subttulo"/>
-      </w:pPr>
-      <w:r>
-        <w:t>Código con Smells:</w:t>
-      </w:r>
-    </w:p>
-    <w:p>
-      <w:r>
-        <w:rPr>
-          <w:noProof/>
-          <w:lang w:val="en-US"/>
-        </w:rPr>
-        <w:drawing>
-          <wp:inline distT="0" distB="0" distL="0" distR="0" wp14:anchorId="68303A8D" wp14:editId="613F35A6">
-            <wp:extent cx="5612130" cy="2386965"/>
-            <wp:effectExtent l="0" t="0" r="7620" b="0"/>
-            <wp:docPr id="5" name="Imagen 5"/>
-            <wp:cNvGraphicFramePr>
-              <a:graphicFrameLocks xmlns:a="http://schemas.openxmlformats.org/drawingml/2006/main" noChangeAspect="1"/>
-            </wp:cNvGraphicFramePr>
-            <a:graphic xmlns:a="http://schemas.openxmlformats.org/drawingml/2006/main">
-              <a:graphicData uri="http://schemas.openxmlformats.org/drawingml/2006/picture">
-                <pic:pic xmlns:pic="http://schemas.openxmlformats.org/drawingml/2006/picture">
-                  <pic:nvPicPr>
-                    <pic:cNvPr id="1" name=""/>
-                    <pic:cNvPicPr/>
-                  </pic:nvPicPr>
-                  <pic:blipFill>
-                    <a:blip r:embed="rId14"/>
-                    <a:stretch>
-                      <a:fillRect/>
-                    </a:stretch>
-                  </pic:blipFill>
-                  <pic:spPr>
-                    <a:xfrm>
-                      <a:off x="0" y="0"/>
-                      <a:ext cx="5612130" cy="2386965"/>
-                    </a:xfrm>
-                    <a:prstGeom prst="rect">
-                      <a:avLst/>
-                    </a:prstGeom>
-                  </pic:spPr>
-                </pic:pic>
-              </a:graphicData>
-            </a:graphic>
-          </wp:inline>
-        </w:drawing>
-      </w:r>
-    </w:p>
-    <w:p>
-      <w:pPr>
-        <w:pStyle w:val="Subttulo"/>
-      </w:pPr>
-      <w:r>
-        <w:t>Código Corregido:</w:t>
-      </w:r>
-    </w:p>
-    <w:p>
-      <w:pPr>
-        <w:rPr>
-          <w:rFonts w:eastAsiaTheme="minorEastAsia"/>
-          <w:color w:val="5A5A5A" w:themeColor="text1" w:themeTint="A5"/>
-          <w:spacing w:val="15"/>
-        </w:rPr>
-      </w:pPr>
-      <w:r>
-        <w:br w:type="page"/>
-      </w:r>
-    </w:p>
-    <w:p>
-      <w:pPr>
-        <w:pStyle w:val="Ttulo1"/>
-        <w:rPr>
-          <w:b/>
-          <w:bCs/>
-          <w:sz w:val="36"/>
-          <w:szCs w:val="36"/>
-        </w:rPr>
-      </w:pPr>
-      <w:bookmarkStart w:id="5" w:name="_Toc79662635"/>
-      <w:r>
-        <w:rPr>
-          <w:b/>
-          <w:bCs/>
-          <w:sz w:val="36"/>
-          <w:szCs w:val="36"/>
-        </w:rPr>
-        <w:lastRenderedPageBreak/>
-        <w:t>Feature Envy</w:t>
-      </w:r>
-      <w:bookmarkEnd w:id="5"/>
-    </w:p>
-    <w:p>
-      <w:r>
-        <w:t xml:space="preserve">La clase “Ayudante” accedes a atributos de la clase “Estudiante” demasiado. Lo que genera una delegación de sus funciones. Esto se puede arreglar con una herencia. </w:t>
-      </w:r>
-    </w:p>
-    <w:p>
-      <w:pPr>
-        <w:pStyle w:val="Subttulo"/>
-      </w:pPr>
-      <w:r>
-        <w:t>Consecuencias:</w:t>
-      </w:r>
-    </w:p>
-    <w:p>
-      <w:r>
-        <w:t xml:space="preserve">El código se vuelve más difícil de mantener e inentendible en ciertos casos. Además que un cambio en estudiante podría dañar métodos en ayudante. </w:t>
-      </w:r>
-    </w:p>
-    <w:p>
-      <w:pPr>
-        <w:pStyle w:val="Subttulo"/>
-      </w:pPr>
-      <w:r>
-        <w:t>Técnicas Refactoring:</w:t>
-      </w:r>
-    </w:p>
-    <w:p>
-      <w:pPr>
-        <w:pStyle w:val="Prrafodelista"/>
-        <w:numPr>
-          <w:ilvl w:val="0"/>
-          <w:numId w:val="1"/>
-        </w:numPr>
-      </w:pPr>
-      <w:proofErr w:type="spellStart"/>
-      <w:r>
-        <w:t>Replace</w:t>
-      </w:r>
-      <w:proofErr w:type="spellEnd"/>
-      <w:r>
-        <w:t xml:space="preserve"> </w:t>
-      </w:r>
-      <w:proofErr w:type="spellStart"/>
-      <w:r>
-        <w:t>Delegation</w:t>
-      </w:r>
-      <w:proofErr w:type="spellEnd"/>
-      <w:r>
-        <w:t xml:space="preserve"> </w:t>
-      </w:r>
-      <w:proofErr w:type="spellStart"/>
-      <w:r>
-        <w:t>with</w:t>
-      </w:r>
-      <w:proofErr w:type="spellEnd"/>
-      <w:r>
-        <w:t xml:space="preserve"> </w:t>
-      </w:r>
-      <w:proofErr w:type="spellStart"/>
-      <w:r>
-        <w:t>Inheritance</w:t>
-      </w:r>
-      <w:proofErr w:type="spellEnd"/>
-    </w:p>
-    <w:p>
-      <w:pPr>
-        <w:pStyle w:val="Subttulo"/>
-      </w:pPr>
-      <w:r>
-        <w:t>Código con Smells:</w:t>
-      </w:r>
-    </w:p>
-    <w:p>
-      <w:r>
-        <w:rPr>
-          <w:noProof/>
-          <w:lang w:val="en-US"/>
-        </w:rPr>
-        <w:drawing>
-          <wp:inline distT="0" distB="0" distL="0" distR="0" wp14:anchorId="52BA812D" wp14:editId="1B292D4D">
-            <wp:extent cx="5612130" cy="5005705"/>
-            <wp:effectExtent l="0" t="0" r="7620" b="4445"/>
-            <wp:docPr id="6" name="Imagen 6"/>
-            <wp:cNvGraphicFramePr>
-              <a:graphicFrameLocks xmlns:a="http://schemas.openxmlformats.org/drawingml/2006/main" noChangeAspect="1"/>
-            </wp:cNvGraphicFramePr>
-            <a:graphic xmlns:a="http://schemas.openxmlformats.org/drawingml/2006/main">
-              <a:graphicData uri="http://schemas.openxmlformats.org/drawingml/2006/picture">
-                <pic:pic xmlns:pic="http://schemas.openxmlformats.org/drawingml/2006/picture">
-                  <pic:nvPicPr>
-                    <pic:cNvPr id="1" name=""/>
-                    <pic:cNvPicPr/>
-                  </pic:nvPicPr>
-                  <pic:blipFill>
-                    <a:blip r:embed="rId15"/>
-                    <a:stretch>
-                      <a:fillRect/>
-                    </a:stretch>
-                  </pic:blipFill>
-                  <pic:spPr>
-                    <a:xfrm>
-                      <a:off x="0" y="0"/>
-                      <a:ext cx="5612130" cy="5005705"/>
-                    </a:xfrm>
-                    <a:prstGeom prst="rect">
-                      <a:avLst/>
-                    </a:prstGeom>
-                  </pic:spPr>
-                </pic:pic>
-              </a:graphicData>
-            </a:graphic>
-          </wp:inline>
-        </w:drawing>
-      </w:r>
-    </w:p>
-    <w:p>
-      <w:pPr>
-        <w:pStyle w:val="Subttulo"/>
-      </w:pPr>
-      <w:r>
-        <w:t>Código Corregido:</w:t>
-      </w:r>
-    </w:p>
-    <w:p>
-      <w:pPr>
-        <w:rPr>
-          <w:rFonts w:eastAsiaTheme="minorEastAsia"/>
-          <w:color w:val="5A5A5A" w:themeColor="text1" w:themeTint="A5"/>
-          <w:spacing w:val="15"/>
-        </w:rPr>
-      </w:pPr>
-      <w:r>
-        <w:br w:type="page"/>
-      </w:r>
-    </w:p>
-    <w:p>
-      <w:pPr>
-        <w:pStyle w:val="Ttulo1"/>
-        <w:rPr>
-          <w:b/>
-          <w:bCs/>
-          <w:sz w:val="36"/>
-          <w:szCs w:val="36"/>
-        </w:rPr>
-      </w:pPr>
-      <w:bookmarkStart w:id="6" w:name="_Toc79662636"/>
-      <w:r>
-        <w:rPr>
-          <w:b/>
-          <w:bCs/>
-          <w:sz w:val="36"/>
-          <w:szCs w:val="36"/>
-        </w:rPr>
-        <w:lastRenderedPageBreak/>
-        <w:t>Innapropiate</w:t>
-      </w:r>
-      <w:r>
-        <w:rPr>
-          <w:b/>
-          <w:bCs/>
-          <w:sz w:val="36"/>
-          <w:szCs w:val="36"/>
-        </w:rPr>
-        <w:t xml:space="preserve"> </w:t>
-      </w:r>
-      <w:r>
-        <w:rPr>
-          <w:b/>
-          <w:bCs/>
-          <w:sz w:val="36"/>
-          <w:szCs w:val="36"/>
-        </w:rPr>
-        <w:t>Intimacy</w:t>
-      </w:r>
-      <w:bookmarkEnd w:id="6"/>
-      <w:r>
-        <w:rPr>
-          <w:b/>
-          <w:bCs/>
-          <w:sz w:val="36"/>
-          <w:szCs w:val="36"/>
-        </w:rPr>
-        <w:t xml:space="preserve"> </w:t>
-      </w:r>
-      <w:r>
-        <w:rPr>
-          <w:b/>
-          <w:bCs/>
-          <w:sz w:val="36"/>
-          <w:szCs w:val="36"/>
-        </w:rPr>
-        <w:t xml:space="preserve"> </w:t>
-      </w:r>
-    </w:p>
-    <w:p>
-      <w:r>
-        <w:t>E</w:t>
-      </w:r>
-      <w:r>
-        <w:t xml:space="preserve">l método </w:t>
-      </w:r>
-      <w:r>
-        <w:t>“</w:t>
-      </w:r>
-      <w:proofErr w:type="spellStart"/>
-      <w:r>
-        <w:t>calcularNotaTotal</w:t>
-      </w:r>
-      <w:proofErr w:type="spellEnd"/>
-      <w:r>
-        <w:t>”</w:t>
-      </w:r>
-      <w:r>
-        <w:t xml:space="preserve"> tiene como parámetro un objeto de tipo Paralelo, y este accede a su objeto Materia para </w:t>
-      </w:r>
-      <w:r>
-        <w:t>poder</w:t>
-      </w:r>
-      <w:r>
-        <w:t xml:space="preserve"> acceder directamente a los atributos de la clase Materia</w:t>
-      </w:r>
-      <w:r>
-        <w:t xml:space="preserve">. Además esto genera un mal encapsulamiento. </w:t>
-      </w:r>
-    </w:p>
-    <w:p>
-      <w:pPr>
-        <w:pStyle w:val="Subttulo"/>
-      </w:pPr>
-      <w:r>
-        <w:t>Consecuencias:</w:t>
-      </w:r>
-    </w:p>
-    <w:p>
-      <w:r>
-        <w:t>El acceso sin restricciones podría generar consecuencias como que la información pueda ser manipulada.</w:t>
-      </w:r>
-    </w:p>
-    <w:p>
-      <w:pPr>
-        <w:pStyle w:val="Subttulo"/>
-      </w:pPr>
-      <w:r>
-        <w:t>Técnicas Refactoring:</w:t>
-      </w:r>
-    </w:p>
-    <w:p>
-      <w:pPr>
-        <w:pStyle w:val="Prrafodelista"/>
-        <w:numPr>
-          <w:ilvl w:val="0"/>
-          <w:numId w:val="1"/>
-        </w:numPr>
-      </w:pPr>
-      <w:proofErr w:type="spellStart"/>
-      <w:r>
-        <w:t>Encapsulate</w:t>
-      </w:r>
-      <w:proofErr w:type="spellEnd"/>
-      <w:r>
-        <w:t xml:space="preserve"> Field</w:t>
-      </w:r>
-    </w:p>
-    <w:p>
-      <w:pPr>
-        <w:pStyle w:val="Subttulo"/>
-      </w:pPr>
-      <w:r>
-        <w:t>Código con Smells:</w:t>
-      </w:r>
-    </w:p>
-    <w:p>
-      <w:r>
-        <w:rPr>
-          <w:noProof/>
-          <w:lang w:val="en-US"/>
-        </w:rPr>
-        <w:drawing>
-          <wp:inline distT="0" distB="0" distL="0" distR="0" wp14:anchorId="002DD051" wp14:editId="789D5358">
-            <wp:extent cx="2476846" cy="1905266"/>
-            <wp:effectExtent l="0" t="0" r="0" b="0"/>
-            <wp:docPr id="8" name="Imagen 8"/>
-            <wp:cNvGraphicFramePr>
-              <a:graphicFrameLocks xmlns:a="http://schemas.openxmlformats.org/drawingml/2006/main" noChangeAspect="1"/>
-            </wp:cNvGraphicFramePr>
-            <a:graphic xmlns:a="http://schemas.openxmlformats.org/drawingml/2006/main">
-              <a:graphicData uri="http://schemas.openxmlformats.org/drawingml/2006/picture">
-                <pic:pic xmlns:pic="http://schemas.openxmlformats.org/drawingml/2006/picture">
-                  <pic:nvPicPr>
-                    <pic:cNvPr id="1" name=""/>
-                    <pic:cNvPicPr/>
-                  </pic:nvPicPr>
-                  <pic:blipFill>
-                    <a:blip r:embed="rId16"/>
-                    <a:stretch>
-                      <a:fillRect/>
-                    </a:stretch>
-                  </pic:blipFill>
-                  <pic:spPr>
-                    <a:xfrm>
-                      <a:off x="0" y="0"/>
-                      <a:ext cx="2476846" cy="1905266"/>
-                    </a:xfrm>
-                    <a:prstGeom prst="rect">
-                      <a:avLst/>
-                    </a:prstGeom>
-                  </pic:spPr>
-                </pic:pic>
-              </a:graphicData>
-            </a:graphic>
-          </wp:inline>
-        </w:drawing>
-      </w:r>
-    </w:p>
-    <w:p>
-      <w:r>
-        <w:rPr>
-          <w:noProof/>
-          <w:lang w:val="en-US"/>
-        </w:rPr>
-        <w:drawing>
-          <wp:inline distT="0" distB="0" distL="0" distR="0" wp14:anchorId="52F24743" wp14:editId="5D32C416">
-            <wp:extent cx="5612130" cy="1090930"/>
-            <wp:effectExtent l="0" t="0" r="7620" b="0"/>
-            <wp:docPr id="7" name="Imagen 7"/>
-            <wp:cNvGraphicFramePr>
-              <a:graphicFrameLocks xmlns:a="http://schemas.openxmlformats.org/drawingml/2006/main" noChangeAspect="1"/>
-            </wp:cNvGraphicFramePr>
-            <a:graphic xmlns:a="http://schemas.openxmlformats.org/drawingml/2006/main">
-              <a:graphicData uri="http://schemas.openxmlformats.org/drawingml/2006/picture">
-                <pic:pic xmlns:pic="http://schemas.openxmlformats.org/drawingml/2006/picture">
-                  <pic:nvPicPr>
-                    <pic:cNvPr id="1" name=""/>
-                    <pic:cNvPicPr/>
-                  </pic:nvPicPr>
-                  <pic:blipFill>
-                    <a:blip r:embed="rId17"/>
-                    <a:stretch>
-                      <a:fillRect/>
-                    </a:stretch>
-                  </pic:blipFill>
-                  <pic:spPr>
-                    <a:xfrm>
-                      <a:off x="0" y="0"/>
-                      <a:ext cx="5612130" cy="1090930"/>
-                    </a:xfrm>
-                    <a:prstGeom prst="rect">
-                      <a:avLst/>
-                    </a:prstGeom>
-                  </pic:spPr>
-                </pic:pic>
-              </a:graphicData>
-            </a:graphic>
-          </wp:inline>
-        </w:drawing>
-      </w:r>
-    </w:p>
-    <w:p>
-      <w:pPr>
-        <w:pStyle w:val="Subttulo"/>
-      </w:pPr>
-      <w:r>
-        <w:t>Código Corregido:</w:t>
-      </w:r>
-    </w:p>
-    <w:p>
-      <w:pPr>
-        <w:pStyle w:val="Subttulo"/>
-      </w:pPr>
-    </w:p>
-    <w:p>
-      <w:pPr>
-        <w:pStyle w:val="Subttulo"/>
-      </w:pPr>
-    </w:p>
-    <w:p/>
-    <w:p/>
-    <w:p>
-      <w:pPr>
-        <w:pStyle w:val="Subttulo"/>
-      </w:pPr>
     </w:p>
     <w:sectPr>
       <w:pgSz w:w="12240" w:h="15840"/>
@@ -2041,7 +2370,7 @@
 </file>
 
 <file path=word/numbering.xml><?xml version="1.0" encoding="utf-8"?>
-<w:numbering xmlns:wpc="http://schemas.microsoft.com/office/word/2010/wordprocessingCanvas" xmlns:mc="http://schemas.openxmlformats.org/markup-compatibility/2006" xmlns:o="urn:schemas-microsoft-com:office:office" xmlns:r="http://schemas.openxmlformats.org/officeDocument/2006/relationships" xmlns:m="http://schemas.openxmlformats.org/officeDocument/2006/math" xmlns:v="urn:schemas-microsoft-com:vml" xmlns:wp14="http://schemas.microsoft.com/office/word/2010/wordprocessingDrawing" xmlns:wp="http://schemas.openxmlformats.org/drawingml/2006/wordprocessingDrawing" xmlns:w10="urn:schemas-microsoft-com:office:word" xmlns:w="http://schemas.openxmlformats.org/wordprocessingml/2006/main" xmlns:w14="http://schemas.microsoft.com/office/word/2010/wordml" xmlns:w15="http://schemas.microsoft.com/office/word/2012/wordml" xmlns:wpg="http://schemas.microsoft.com/office/word/2010/wordprocessingGroup" xmlns:wpi="http://schemas.microsoft.com/office/word/2010/wordprocessingInk" xmlns:wne="http://schemas.microsoft.com/office/word/2006/wordml" xmlns:wps="http://schemas.microsoft.com/office/word/2010/wordprocessingShape" mc:Ignorable="w14 w15 wp14">
+<w:numbering xmlns:wpc="http://schemas.microsoft.com/office/word/2010/wordprocessingCanvas" xmlns:cx="http://schemas.microsoft.com/office/drawing/2014/chartex" xmlns:cx1="http://schemas.microsoft.com/office/drawing/2015/9/8/chartex" xmlns:cx2="http://schemas.microsoft.com/office/drawing/2015/10/21/chartex" xmlns:cx3="http://schemas.microsoft.com/office/drawing/2016/5/9/chartex" xmlns:cx4="http://schemas.microsoft.com/office/drawing/2016/5/10/chartex" xmlns:cx5="http://schemas.microsoft.com/office/drawing/2016/5/11/chartex" xmlns:cx6="http://schemas.microsoft.com/office/drawing/2016/5/12/chartex" xmlns:cx7="http://schemas.microsoft.com/office/drawing/2016/5/13/chartex" xmlns:cx8="http://schemas.microsoft.com/office/drawing/2016/5/14/chartex" xmlns:mc="http://schemas.openxmlformats.org/markup-compatibility/2006" xmlns:aink="http://schemas.microsoft.com/office/drawing/2016/ink" xmlns:am3d="http://schemas.microsoft.com/office/drawing/2017/model3d" xmlns:o="urn:schemas-microsoft-com:office:office" xmlns:r="http://schemas.openxmlformats.org/officeDocument/2006/relationships" xmlns:m="http://schemas.openxmlformats.org/officeDocument/2006/math" xmlns:v="urn:schemas-microsoft-com:vml" xmlns:wp14="http://schemas.microsoft.com/office/word/2010/wordprocessingDrawing" xmlns:wp="http://schemas.openxmlformats.org/drawingml/2006/wordprocessingDrawing" xmlns:w10="urn:schemas-microsoft-com:office:word" xmlns:w="http://schemas.openxmlformats.org/wordprocessingml/2006/main" xmlns:w14="http://schemas.microsoft.com/office/word/2010/wordml" xmlns:w15="http://schemas.microsoft.com/office/word/2012/wordml" xmlns:w16cex="http://schemas.microsoft.com/office/word/2018/wordml/cex" xmlns:w16cid="http://schemas.microsoft.com/office/word/2016/wordml/cid" xmlns:w16="http://schemas.microsoft.com/office/word/2018/wordml" xmlns:w16sdtdh="http://schemas.microsoft.com/office/word/2020/wordml/sdtdatahash" xmlns:w16se="http://schemas.microsoft.com/office/word/2015/wordml/symex" xmlns:wpg="http://schemas.microsoft.com/office/word/2010/wordprocessingGroup" xmlns:wpi="http://schemas.microsoft.com/office/word/2010/wordprocessingInk" xmlns:wne="http://schemas.microsoft.com/office/word/2006/wordml" xmlns:wps="http://schemas.microsoft.com/office/word/2010/wordprocessingShape" mc:Ignorable="w14 w15 w16se w16cid w16 w16cex w16sdtdh wp14">
   <w:abstractNum w:abstractNumId="0" w15:restartNumberingAfterBreak="0">
     <w:nsid w:val="17A95CE9"/>
     <w:multiLevelType w:val="hybridMultilevel"/>
@@ -2161,7 +2490,7 @@
 </file>
 
 <file path=word/styles.xml><?xml version="1.0" encoding="utf-8"?>
-<w:styles xmlns:mc="http://schemas.openxmlformats.org/markup-compatibility/2006" xmlns:r="http://schemas.openxmlformats.org/officeDocument/2006/relationships" xmlns:w="http://schemas.openxmlformats.org/wordprocessingml/2006/main" xmlns:w14="http://schemas.microsoft.com/office/word/2010/wordml" xmlns:w15="http://schemas.microsoft.com/office/word/2012/wordml" mc:Ignorable="w14 w15">
+<w:styles xmlns:mc="http://schemas.openxmlformats.org/markup-compatibility/2006" xmlns:r="http://schemas.openxmlformats.org/officeDocument/2006/relationships" xmlns:w="http://schemas.openxmlformats.org/wordprocessingml/2006/main" xmlns:w14="http://schemas.microsoft.com/office/word/2010/wordml" xmlns:w15="http://schemas.microsoft.com/office/word/2012/wordml" xmlns:w16cex="http://schemas.microsoft.com/office/word/2018/wordml/cex" xmlns:w16cid="http://schemas.microsoft.com/office/word/2016/wordml/cid" xmlns:w16="http://schemas.microsoft.com/office/word/2018/wordml" xmlns:w16sdtdh="http://schemas.microsoft.com/office/word/2020/wordml/sdtdatahash" xmlns:w16se="http://schemas.microsoft.com/office/word/2015/wordml/symex" mc:Ignorable="w14 w15 w16se w16cid w16 w16cex w16sdtdh">
   <w:docDefaults>
     <w:rPrDefault>
       <w:rPr>
@@ -2177,7 +2506,7 @@
       </w:pPr>
     </w:pPrDefault>
   </w:docDefaults>
-  <w:latentStyles w:defLockedState="0" w:defUIPriority="99" w:defSemiHidden="0" w:defUnhideWhenUsed="0" w:defQFormat="0" w:count="371">
+  <w:latentStyles w:defLockedState="0" w:defUIPriority="99" w:defSemiHidden="0" w:defUnhideWhenUsed="0" w:defQFormat="0" w:count="376">
     <w:lsdException w:name="Normal" w:uiPriority="0" w:qFormat="1"/>
     <w:lsdException w:name="heading 1" w:uiPriority="9" w:qFormat="1"/>
     <w:lsdException w:name="heading 2" w:semiHidden="1" w:uiPriority="9" w:unhideWhenUsed="1" w:qFormat="1"/>
@@ -2283,7 +2612,6 @@
     <w:lsdException w:name="HTML Sample" w:semiHidden="1" w:unhideWhenUsed="1"/>
     <w:lsdException w:name="HTML Typewriter" w:semiHidden="1" w:unhideWhenUsed="1"/>
     <w:lsdException w:name="HTML Variable" w:semiHidden="1" w:unhideWhenUsed="1"/>
-    <w:lsdException w:name="Normal Table" w:semiHidden="1" w:unhideWhenUsed="1"/>
     <w:lsdException w:name="annotation subject" w:semiHidden="1" w:unhideWhenUsed="1"/>
     <w:lsdException w:name="No List" w:semiHidden="1" w:unhideWhenUsed="1"/>
     <w:lsdException w:name="Outline List 1" w:semiHidden="1" w:unhideWhenUsed="1"/>
@@ -2326,11 +2654,8 @@
     <w:lsdException w:name="Table Contemporary" w:semiHidden="1" w:unhideWhenUsed="1"/>
     <w:lsdException w:name="Table Elegant" w:semiHidden="1" w:unhideWhenUsed="1"/>
     <w:lsdException w:name="Table Professional" w:semiHidden="1" w:unhideWhenUsed="1"/>
-    <w:lsdException w:name="Table Subtle 1" w:semiHidden="1" w:unhideWhenUsed="1"/>
     <w:lsdException w:name="Table Subtle 2" w:semiHidden="1" w:unhideWhenUsed="1"/>
     <w:lsdException w:name="Table Web 1" w:semiHidden="1" w:unhideWhenUsed="1"/>
-    <w:lsdException w:name="Table Web 2" w:semiHidden="1" w:unhideWhenUsed="1"/>
-    <w:lsdException w:name="Table Web 3" w:semiHidden="1" w:unhideWhenUsed="1"/>
     <w:lsdException w:name="Balloon Text" w:semiHidden="1" w:unhideWhenUsed="1"/>
     <w:lsdException w:name="Table Grid" w:uiPriority="39"/>
     <w:lsdException w:name="Table Theme" w:semiHidden="1" w:unhideWhenUsed="1"/>
@@ -2549,6 +2874,11 @@
     <w:lsdException w:name="List Table 5 Dark Accent 6" w:uiPriority="50"/>
     <w:lsdException w:name="List Table 6 Colorful Accent 6" w:uiPriority="51"/>
     <w:lsdException w:name="List Table 7 Colorful Accent 6" w:uiPriority="52"/>
+    <w:lsdException w:name="Mention" w:semiHidden="1" w:unhideWhenUsed="1"/>
+    <w:lsdException w:name="Smart Hyperlink" w:semiHidden="1" w:unhideWhenUsed="1"/>
+    <w:lsdException w:name="Hashtag" w:semiHidden="1" w:unhideWhenUsed="1"/>
+    <w:lsdException w:name="Unresolved Mention" w:semiHidden="1" w:unhideWhenUsed="1"/>
+    <w:lsdException w:name="Smart Link" w:semiHidden="1" w:unhideWhenUsed="1"/>
   </w:latentStyles>
   <w:style w:type="paragraph" w:default="1" w:styleId="Normal">
     <w:name w:val="Normal"/>
@@ -2613,8 +2943,8 @@
       <w:u w:val="single"/>
     </w:rPr>
   </w:style>
-  <w:style w:type="character" w:customStyle="1" w:styleId="UnresolvedMention">
-    <w:name w:val="Unresolved Mention"/>
+  <w:style w:type="character" w:customStyle="1" w:styleId="Mencinsinresolver1">
+    <w:name w:val="Mención sin resolver1"/>
     <w:basedOn w:val="Fuentedeprrafopredeter"/>
     <w:uiPriority w:val="99"/>
     <w:semiHidden/>
@@ -2638,7 +2968,7 @@
       <w:szCs w:val="32"/>
     </w:rPr>
   </w:style>
-  <w:style w:type="paragraph" w:styleId="TtulodeTDC">
+  <w:style w:type="paragraph" w:styleId="TtuloTDC">
     <w:name w:val="TOC Heading"/>
     <w:basedOn w:val="Ttulo1"/>
     <w:next w:val="Normal"/>

</xml_diff>